<commit_message>
Chore: ejemplo y cronograma de interface grafica
</commit_message>
<xml_diff>
--- a/02-Diseño/01-UML/01-Caso_de_Uso_y_Caso_de_Uso_Extendido/Caso_de_uso_v1/Casos_de_uso_extendido.docx
+++ b/02-Diseño/01-UML/01-Caso_de_Uso_y_Caso_de_Uso_Extendido/Caso_de_uso_v1/Casos_de_uso_extendido.docx
@@ -1660,7 +1660,7 @@
       <w:r>
         <w:rPr>
           <w:noProof/>
-          <w:lang w:val="en-US"/>
+          <w:lang w:val="es-CO" w:eastAsia="es-CO"/>
         </w:rPr>
         <w:lastRenderedPageBreak/>
         <w:drawing>
@@ -4374,7 +4374,7 @@
       <w:r>
         <w:rPr>
           <w:noProof/>
-          <w:lang w:val="en-US"/>
+          <w:lang w:val="es-CO" w:eastAsia="es-CO"/>
         </w:rPr>
         <w:lastRenderedPageBreak/>
         <w:drawing>
@@ -7012,7 +7012,7 @@
       <w:r>
         <w:rPr>
           <w:noProof/>
-          <w:lang w:val="en-US"/>
+          <w:lang w:val="es-CO" w:eastAsia="es-CO"/>
         </w:rPr>
         <w:drawing>
           <wp:inline distT="0" distB="0" distL="0" distR="0" wp14:anchorId="4C8D6C05" wp14:editId="6875D91A">
@@ -9230,7 +9230,7 @@
       <w:r>
         <w:rPr>
           <w:noProof/>
-          <w:lang w:val="en-US"/>
+          <w:lang w:val="es-CO" w:eastAsia="es-CO"/>
         </w:rPr>
         <w:drawing>
           <wp:inline distT="0" distB="0" distL="0" distR="0" wp14:anchorId="3FF1FBCA" wp14:editId="41555544">
@@ -11151,7 +11151,7 @@
       <w:r>
         <w:rPr>
           <w:noProof/>
-          <w:lang w:val="en-US"/>
+          <w:lang w:val="es-CO" w:eastAsia="es-CO"/>
         </w:rPr>
         <w:lastRenderedPageBreak/>
         <w:drawing>
@@ -13442,7 +13442,7 @@
       <w:r>
         <w:rPr>
           <w:noProof/>
-          <w:lang w:val="en-US"/>
+          <w:lang w:val="es-CO" w:eastAsia="es-CO"/>
         </w:rPr>
         <w:drawing>
           <wp:inline distT="0" distB="0" distL="0" distR="0" wp14:anchorId="711FA5D3" wp14:editId="66299553">
@@ -17043,7 +17043,7 @@
       <w:r>
         <w:rPr>
           <w:noProof/>
-          <w:lang w:val="en-US"/>
+          <w:lang w:val="es-CO" w:eastAsia="es-CO"/>
         </w:rPr>
         <w:lastRenderedPageBreak/>
         <w:drawing>
@@ -18324,7 +18324,7 @@
       <w:r>
         <w:rPr>
           <w:noProof/>
-          <w:lang w:val="en-US"/>
+          <w:lang w:val="es-CO" w:eastAsia="es-CO"/>
         </w:rPr>
         <w:drawing>
           <wp:inline distT="0" distB="0" distL="0" distR="0" wp14:anchorId="4D23AFE9" wp14:editId="6D205083">
@@ -19676,7 +19676,7 @@
       <w:r>
         <w:rPr>
           <w:noProof/>
-          <w:lang w:val="en-US"/>
+          <w:lang w:val="es-CO" w:eastAsia="es-CO"/>
         </w:rPr>
         <w:drawing>
           <wp:inline distT="0" distB="0" distL="0" distR="0" wp14:anchorId="44DB8E58" wp14:editId="35F08F40">
@@ -20884,7 +20884,7 @@
       <w:r>
         <w:rPr>
           <w:noProof/>
-          <w:lang w:val="en-US"/>
+          <w:lang w:val="es-CO" w:eastAsia="es-CO"/>
         </w:rPr>
         <w:lastRenderedPageBreak/>
         <w:drawing>
@@ -21998,7 +21998,7 @@
       <w:r>
         <w:rPr>
           <w:noProof/>
-          <w:lang w:val="en-US"/>
+          <w:lang w:val="es-CO" w:eastAsia="es-CO"/>
         </w:rPr>
         <w:drawing>
           <wp:inline distT="0" distB="0" distL="0" distR="0" wp14:anchorId="6B2F2549" wp14:editId="0AB656F0">
@@ -23152,7 +23152,7 @@
       <w:r>
         <w:rPr>
           <w:noProof/>
-          <w:lang w:val="en-US"/>
+          <w:lang w:val="es-CO" w:eastAsia="es-CO"/>
         </w:rPr>
         <w:drawing>
           <wp:inline distT="0" distB="0" distL="0" distR="0" wp14:anchorId="0A95FC52" wp14:editId="36FD7A6E">
@@ -24301,7 +24301,7 @@
       <w:r>
         <w:rPr>
           <w:noProof/>
-          <w:lang w:val="en-US"/>
+          <w:lang w:val="es-CO" w:eastAsia="es-CO"/>
         </w:rPr>
         <w:lastRenderedPageBreak/>
         <w:drawing>
@@ -25578,7 +25578,7 @@
       <w:r>
         <w:rPr>
           <w:noProof/>
-          <w:lang w:val="en-US"/>
+          <w:lang w:val="es-CO" w:eastAsia="es-CO"/>
         </w:rPr>
         <w:drawing>
           <wp:inline distT="0" distB="0" distL="0" distR="0" wp14:anchorId="6C1A293B" wp14:editId="42AC9D2B">
@@ -26703,15 +26703,13 @@
           </w:tcPr>
           <w:p/>
         </w:tc>
-        <w:bookmarkStart w:id="3" w:name="_GoBack"/>
-        <w:bookmarkEnd w:id="3"/>
       </w:tr>
     </w:tbl>
     <w:p>
       <w:r>
         <w:rPr>
           <w:noProof/>
-          <w:lang w:val="en-US"/>
+          <w:lang w:val="es-CO" w:eastAsia="es-CO"/>
         </w:rPr>
         <w:drawing>
           <wp:inline distT="0" distB="0" distL="0" distR="0" wp14:anchorId="6C1A293B" wp14:editId="42AC9D2B">
@@ -26756,6 +26754,1221 @@
         </w:drawing>
       </w:r>
     </w:p>
+    <w:tbl>
+      <w:tblPr>
+        <w:tblW w:w="8648" w:type="dxa"/>
+        <w:tblInd w:w="126" w:type="dxa"/>
+        <w:tblBorders>
+          <w:top w:val="single" w:sz="4" w:space="0" w:color="000000"/>
+          <w:left w:val="single" w:sz="4" w:space="0" w:color="000000"/>
+          <w:bottom w:val="single" w:sz="4" w:space="0" w:color="000000"/>
+          <w:right w:val="single" w:sz="4" w:space="0" w:color="000000"/>
+          <w:insideH w:val="single" w:sz="4" w:space="0" w:color="000000"/>
+          <w:insideV w:val="single" w:sz="4" w:space="0" w:color="000000"/>
+        </w:tblBorders>
+        <w:tblLayout w:type="fixed"/>
+        <w:tblLook w:val="0000" w:firstRow="0" w:lastRow="0" w:firstColumn="0" w:lastColumn="0" w:noHBand="0" w:noVBand="0"/>
+      </w:tblPr>
+      <w:tblGrid>
+        <w:gridCol w:w="1388"/>
+        <w:gridCol w:w="1282"/>
+        <w:gridCol w:w="5978"/>
+      </w:tblGrid>
+      <w:tr>
+        <w:trPr>
+          <w:trHeight w:val="60"/>
+        </w:trPr>
+        <w:tc>
+          <w:tcPr>
+            <w:tcW w:w="2670" w:type="dxa"/>
+            <w:gridSpan w:val="2"/>
+          </w:tcPr>
+          <w:p>
+            <w:pPr>
+              <w:ind w:left="71"/>
+              <w:rPr>
+                <w:b/>
+              </w:rPr>
+            </w:pPr>
+            <w:r>
+              <w:rPr>
+                <w:b/>
+              </w:rPr>
+              <w:lastRenderedPageBreak/>
+              <w:t># Ref.</w:t>
+            </w:r>
+          </w:p>
+        </w:tc>
+        <w:tc>
+          <w:tcPr>
+            <w:tcW w:w="5978" w:type="dxa"/>
+          </w:tcPr>
+          <w:p>
+            <w:pPr>
+              <w:ind w:left="72" w:hanging="71"/>
+            </w:pPr>
+            <w:r>
+              <w:t>CU0017</w:t>
+            </w:r>
+          </w:p>
+        </w:tc>
+      </w:tr>
+      <w:tr>
+        <w:trPr>
+          <w:trHeight w:val="240"/>
+        </w:trPr>
+        <w:tc>
+          <w:tcPr>
+            <w:tcW w:w="2670" w:type="dxa"/>
+            <w:gridSpan w:val="2"/>
+          </w:tcPr>
+          <w:p>
+            <w:pPr>
+              <w:ind w:left="71"/>
+              <w:rPr>
+                <w:b/>
+              </w:rPr>
+            </w:pPr>
+            <w:r>
+              <w:rPr>
+                <w:b/>
+              </w:rPr>
+              <w:t>Caso de Uso</w:t>
+            </w:r>
+          </w:p>
+        </w:tc>
+        <w:tc>
+          <w:tcPr>
+            <w:tcW w:w="5978" w:type="dxa"/>
+          </w:tcPr>
+          <w:p>
+            <w:pPr>
+              <w:rPr>
+                <w:highlight w:val="white"/>
+              </w:rPr>
+            </w:pPr>
+            <w:r>
+              <w:rPr>
+                <w:highlight w:val="white"/>
+              </w:rPr>
+              <w:t xml:space="preserve">solicitudes de </w:t>
+            </w:r>
+            <w:r>
+              <w:rPr>
+                <w:highlight w:val="white"/>
+              </w:rPr>
+              <w:t>pedido</w:t>
+            </w:r>
+            <w:r>
+              <w:rPr>
+                <w:highlight w:val="white"/>
+              </w:rPr>
+              <w:t xml:space="preserve"> </w:t>
+            </w:r>
+          </w:p>
+        </w:tc>
+      </w:tr>
+      <w:tr>
+        <w:trPr>
+          <w:trHeight w:val="500"/>
+        </w:trPr>
+        <w:tc>
+          <w:tcPr>
+            <w:tcW w:w="2670" w:type="dxa"/>
+            <w:gridSpan w:val="2"/>
+          </w:tcPr>
+          <w:p>
+            <w:pPr>
+              <w:ind w:left="71"/>
+              <w:rPr>
+                <w:b/>
+              </w:rPr>
+            </w:pPr>
+            <w:r>
+              <w:rPr>
+                <w:b/>
+              </w:rPr>
+              <w:t>Autor</w:t>
+            </w:r>
+          </w:p>
+        </w:tc>
+        <w:tc>
+          <w:tcPr>
+            <w:tcW w:w="5978" w:type="dxa"/>
+          </w:tcPr>
+          <w:p>
+            <w:pPr>
+              <w:spacing w:before="1"/>
+              <w:ind w:left="72" w:hanging="71"/>
+            </w:pPr>
+            <w:r>
+              <w:t>Javier Reyes Neira</w:t>
+            </w:r>
+          </w:p>
+          <w:p>
+            <w:pPr>
+              <w:spacing w:before="1"/>
+              <w:ind w:left="72" w:hanging="71"/>
+            </w:pPr>
+            <w:r>
+              <w:t xml:space="preserve">Daniel </w:t>
+            </w:r>
+            <w:proofErr w:type="spellStart"/>
+            <w:r>
+              <w:t>Andres</w:t>
+            </w:r>
+            <w:proofErr w:type="spellEnd"/>
+            <w:r>
+              <w:t xml:space="preserve"> Ruiz Cuervo</w:t>
+            </w:r>
+          </w:p>
+          <w:p>
+            <w:pPr>
+              <w:spacing w:before="1"/>
+              <w:ind w:left="72" w:hanging="71"/>
+            </w:pPr>
+            <w:r>
+              <w:t>David Andrés Rincón</w:t>
+            </w:r>
+          </w:p>
+          <w:p>
+            <w:pPr>
+              <w:spacing w:before="1"/>
+              <w:ind w:left="72" w:hanging="71"/>
+            </w:pPr>
+            <w:proofErr w:type="spellStart"/>
+            <w:r>
+              <w:t>Angel</w:t>
+            </w:r>
+            <w:proofErr w:type="spellEnd"/>
+            <w:r>
+              <w:t xml:space="preserve"> Alejandro Durán Pulido</w:t>
+            </w:r>
+          </w:p>
+          <w:p>
+            <w:pPr>
+              <w:spacing w:before="1"/>
+              <w:ind w:left="72" w:hanging="71"/>
+            </w:pPr>
+            <w:proofErr w:type="spellStart"/>
+            <w:r>
+              <w:t>Fabian</w:t>
+            </w:r>
+            <w:proofErr w:type="spellEnd"/>
+            <w:r>
+              <w:t xml:space="preserve"> </w:t>
+            </w:r>
+            <w:proofErr w:type="spellStart"/>
+            <w:r>
+              <w:t>Andres</w:t>
+            </w:r>
+            <w:proofErr w:type="spellEnd"/>
+            <w:r>
+              <w:t xml:space="preserve"> </w:t>
+            </w:r>
+            <w:proofErr w:type="spellStart"/>
+            <w:r>
+              <w:t>Lopez</w:t>
+            </w:r>
+            <w:proofErr w:type="spellEnd"/>
+            <w:r>
+              <w:t xml:space="preserve"> Gil</w:t>
+            </w:r>
+          </w:p>
+        </w:tc>
+      </w:tr>
+      <w:tr>
+        <w:trPr>
+          <w:trHeight w:val="240"/>
+        </w:trPr>
+        <w:tc>
+          <w:tcPr>
+            <w:tcW w:w="2670" w:type="dxa"/>
+            <w:gridSpan w:val="2"/>
+          </w:tcPr>
+          <w:p>
+            <w:pPr>
+              <w:ind w:left="71"/>
+              <w:rPr>
+                <w:b/>
+              </w:rPr>
+            </w:pPr>
+            <w:r>
+              <w:rPr>
+                <w:b/>
+              </w:rPr>
+              <w:t>Fecha</w:t>
+            </w:r>
+          </w:p>
+        </w:tc>
+        <w:tc>
+          <w:tcPr>
+            <w:tcW w:w="5978" w:type="dxa"/>
+          </w:tcPr>
+          <w:p>
+            <w:pPr>
+              <w:ind w:left="72" w:hanging="71"/>
+            </w:pPr>
+            <w:r>
+              <w:t>8-05-2019</w:t>
+            </w:r>
+          </w:p>
+        </w:tc>
+      </w:tr>
+      <w:tr>
+        <w:trPr>
+          <w:trHeight w:val="240"/>
+        </w:trPr>
+        <w:tc>
+          <w:tcPr>
+            <w:tcW w:w="2670" w:type="dxa"/>
+            <w:gridSpan w:val="2"/>
+          </w:tcPr>
+          <w:p>
+            <w:pPr>
+              <w:ind w:left="71"/>
+              <w:rPr>
+                <w:b/>
+              </w:rPr>
+            </w:pPr>
+            <w:r>
+              <w:rPr>
+                <w:b/>
+              </w:rPr>
+              <w:t>Versión</w:t>
+            </w:r>
+          </w:p>
+        </w:tc>
+        <w:tc>
+          <w:tcPr>
+            <w:tcW w:w="5978" w:type="dxa"/>
+          </w:tcPr>
+          <w:p>
+            <w:pPr>
+              <w:ind w:left="72" w:hanging="71"/>
+            </w:pPr>
+            <w:r>
+              <w:t>Versión 1</w:t>
+            </w:r>
+          </w:p>
+        </w:tc>
+      </w:tr>
+      <w:tr>
+        <w:trPr>
+          <w:trHeight w:val="360"/>
+        </w:trPr>
+        <w:tc>
+          <w:tcPr>
+            <w:tcW w:w="2670" w:type="dxa"/>
+            <w:gridSpan w:val="2"/>
+          </w:tcPr>
+          <w:p>
+            <w:pPr>
+              <w:ind w:left="71"/>
+              <w:rPr>
+                <w:b/>
+              </w:rPr>
+            </w:pPr>
+            <w:r>
+              <w:rPr>
+                <w:b/>
+              </w:rPr>
+              <w:t>Actor/es</w:t>
+            </w:r>
+          </w:p>
+        </w:tc>
+        <w:tc>
+          <w:tcPr>
+            <w:tcW w:w="5978" w:type="dxa"/>
+          </w:tcPr>
+          <w:p>
+            <w:r>
+              <w:t>Bodega</w:t>
+            </w:r>
+          </w:p>
+          <w:p>
+            <w:pPr>
+              <w:ind w:left="72" w:hanging="71"/>
+            </w:pPr>
+          </w:p>
+        </w:tc>
+      </w:tr>
+      <w:tr>
+        <w:trPr>
+          <w:trHeight w:val="240"/>
+        </w:trPr>
+        <w:tc>
+          <w:tcPr>
+            <w:tcW w:w="2670" w:type="dxa"/>
+            <w:gridSpan w:val="2"/>
+          </w:tcPr>
+          <w:p>
+            <w:pPr>
+              <w:ind w:left="71"/>
+              <w:rPr>
+                <w:b/>
+              </w:rPr>
+            </w:pPr>
+            <w:r>
+              <w:rPr>
+                <w:b/>
+              </w:rPr>
+              <w:t>Tipo</w:t>
+            </w:r>
+          </w:p>
+        </w:tc>
+        <w:tc>
+          <w:tcPr>
+            <w:tcW w:w="5978" w:type="dxa"/>
+          </w:tcPr>
+          <w:p>
+            <w:pPr>
+              <w:ind w:left="1"/>
+            </w:pPr>
+            <w:r>
+              <w:t>Secundario</w:t>
+            </w:r>
+          </w:p>
+        </w:tc>
+      </w:tr>
+      <w:tr>
+        <w:trPr>
+          <w:trHeight w:val="500"/>
+        </w:trPr>
+        <w:tc>
+          <w:tcPr>
+            <w:tcW w:w="2670" w:type="dxa"/>
+            <w:gridSpan w:val="2"/>
+          </w:tcPr>
+          <w:p>
+            <w:pPr>
+              <w:ind w:left="71"/>
+              <w:rPr>
+                <w:b/>
+              </w:rPr>
+            </w:pPr>
+            <w:r>
+              <w:rPr>
+                <w:b/>
+              </w:rPr>
+              <w:t>Descripción</w:t>
+            </w:r>
+          </w:p>
+        </w:tc>
+        <w:tc>
+          <w:tcPr>
+            <w:tcW w:w="5978" w:type="dxa"/>
+          </w:tcPr>
+          <w:p>
+            <w:pPr>
+              <w:spacing w:line="242" w:lineRule="auto"/>
+              <w:ind w:left="72" w:hanging="71"/>
+            </w:pPr>
+            <w:r>
+              <w:t xml:space="preserve">El sistema deberá permitir solicitar pedido a </w:t>
+            </w:r>
+            <w:proofErr w:type="spellStart"/>
+            <w:r>
+              <w:t>prooved</w:t>
+            </w:r>
+            <w:bookmarkStart w:id="3" w:name="_GoBack"/>
+            <w:bookmarkEnd w:id="3"/>
+            <w:r>
+              <w:t>or</w:t>
+            </w:r>
+            <w:proofErr w:type="spellEnd"/>
+          </w:p>
+        </w:tc>
+      </w:tr>
+      <w:tr>
+        <w:trPr>
+          <w:trHeight w:val="240"/>
+        </w:trPr>
+        <w:tc>
+          <w:tcPr>
+            <w:tcW w:w="1388" w:type="dxa"/>
+            <w:vMerge w:val="restart"/>
+          </w:tcPr>
+          <w:p>
+            <w:pPr>
+              <w:spacing w:line="242" w:lineRule="auto"/>
+              <w:ind w:left="71" w:right="39"/>
+              <w:rPr>
+                <w:b/>
+              </w:rPr>
+            </w:pPr>
+            <w:r>
+              <w:rPr>
+                <w:b/>
+              </w:rPr>
+              <w:t>Referencias Cruzadas</w:t>
+            </w:r>
+          </w:p>
+        </w:tc>
+        <w:tc>
+          <w:tcPr>
+            <w:tcW w:w="1282" w:type="dxa"/>
+          </w:tcPr>
+          <w:p>
+            <w:pPr>
+              <w:ind w:left="71"/>
+              <w:rPr>
+                <w:b/>
+              </w:rPr>
+            </w:pPr>
+            <w:r>
+              <w:rPr>
+                <w:b/>
+              </w:rPr>
+              <w:t>C.U</w:t>
+            </w:r>
+          </w:p>
+        </w:tc>
+        <w:tc>
+          <w:tcPr>
+            <w:tcW w:w="5978" w:type="dxa"/>
+          </w:tcPr>
+          <w:p>
+            <w:pPr>
+              <w:ind w:left="72" w:hanging="71"/>
+            </w:pPr>
+            <w:r>
+              <w:t>CU0023</w:t>
+            </w:r>
+          </w:p>
+        </w:tc>
+      </w:tr>
+      <w:tr>
+        <w:trPr>
+          <w:trHeight w:val="240"/>
+        </w:trPr>
+        <w:tc>
+          <w:tcPr>
+            <w:tcW w:w="1388" w:type="dxa"/>
+            <w:vMerge/>
+          </w:tcPr>
+          <w:p>
+            <w:pPr>
+              <w:spacing w:line="276" w:lineRule="auto"/>
+            </w:pPr>
+          </w:p>
+        </w:tc>
+        <w:tc>
+          <w:tcPr>
+            <w:tcW w:w="1282" w:type="dxa"/>
+          </w:tcPr>
+          <w:p>
+            <w:pPr>
+              <w:ind w:left="71"/>
+              <w:rPr>
+                <w:b/>
+              </w:rPr>
+            </w:pPr>
+            <w:r>
+              <w:rPr>
+                <w:b/>
+              </w:rPr>
+              <w:t>R.F</w:t>
+            </w:r>
+          </w:p>
+        </w:tc>
+        <w:tc>
+          <w:tcPr>
+            <w:tcW w:w="5978" w:type="dxa"/>
+          </w:tcPr>
+          <w:p>
+            <w:pPr>
+              <w:ind w:left="72" w:hanging="71"/>
+            </w:pPr>
+            <w:r>
+              <w:t>RF9</w:t>
+            </w:r>
+          </w:p>
+        </w:tc>
+      </w:tr>
+      <w:tr>
+        <w:trPr>
+          <w:trHeight w:val="500"/>
+        </w:trPr>
+        <w:tc>
+          <w:tcPr>
+            <w:tcW w:w="2670" w:type="dxa"/>
+            <w:gridSpan w:val="2"/>
+          </w:tcPr>
+          <w:p>
+            <w:pPr>
+              <w:ind w:left="71"/>
+              <w:rPr>
+                <w:b/>
+              </w:rPr>
+            </w:pPr>
+            <w:r>
+              <w:rPr>
+                <w:b/>
+              </w:rPr>
+              <w:t>Precondición</w:t>
+            </w:r>
+          </w:p>
+        </w:tc>
+        <w:tc>
+          <w:tcPr>
+            <w:tcW w:w="5978" w:type="dxa"/>
+          </w:tcPr>
+          <w:p>
+            <w:pPr>
+              <w:spacing w:line="242" w:lineRule="auto"/>
+              <w:ind w:left="432" w:hanging="71"/>
+            </w:pPr>
+            <w:r>
+              <w:t xml:space="preserve">1. Haber ingresado a la plataforma web </w:t>
+            </w:r>
+          </w:p>
+        </w:tc>
+      </w:tr>
+      <w:tr>
+        <w:trPr>
+          <w:trHeight w:val="240"/>
+        </w:trPr>
+        <w:tc>
+          <w:tcPr>
+            <w:tcW w:w="8648" w:type="dxa"/>
+            <w:gridSpan w:val="3"/>
+          </w:tcPr>
+          <w:p>
+            <w:pPr>
+              <w:ind w:left="71"/>
+              <w:rPr>
+                <w:b/>
+              </w:rPr>
+            </w:pPr>
+            <w:r>
+              <w:rPr>
+                <w:b/>
+              </w:rPr>
+              <w:t>Flujo Normal</w:t>
+            </w:r>
+          </w:p>
+        </w:tc>
+      </w:tr>
+    </w:tbl>
+    <w:p>
+      <w:pPr>
+        <w:spacing w:line="276" w:lineRule="auto"/>
+      </w:pPr>
+    </w:p>
+    <w:p>
+      <w:pPr>
+        <w:spacing w:line="276" w:lineRule="auto"/>
+      </w:pPr>
+    </w:p>
+    <w:p>
+      <w:pPr>
+        <w:spacing w:line="276" w:lineRule="auto"/>
+      </w:pPr>
+    </w:p>
+    <w:p>
+      <w:pPr>
+        <w:spacing w:line="276" w:lineRule="auto"/>
+      </w:pPr>
+    </w:p>
+    <w:p>
+      <w:pPr>
+        <w:spacing w:line="276" w:lineRule="auto"/>
+      </w:pPr>
+    </w:p>
+    <w:p>
+      <w:pPr>
+        <w:spacing w:line="276" w:lineRule="auto"/>
+      </w:pPr>
+    </w:p>
+    <w:p>
+      <w:pPr>
+        <w:spacing w:line="276" w:lineRule="auto"/>
+      </w:pPr>
+    </w:p>
+    <w:tbl>
+      <w:tblPr>
+        <w:tblW w:w="8648" w:type="dxa"/>
+        <w:tblInd w:w="126" w:type="dxa"/>
+        <w:tblBorders>
+          <w:top w:val="single" w:sz="4" w:space="0" w:color="000000"/>
+          <w:left w:val="single" w:sz="4" w:space="0" w:color="000000"/>
+          <w:bottom w:val="single" w:sz="4" w:space="0" w:color="000000"/>
+          <w:right w:val="single" w:sz="4" w:space="0" w:color="000000"/>
+          <w:insideH w:val="single" w:sz="4" w:space="0" w:color="000000"/>
+          <w:insideV w:val="single" w:sz="4" w:space="0" w:color="000000"/>
+        </w:tblBorders>
+        <w:tblLayout w:type="fixed"/>
+        <w:tblLook w:val="0000" w:firstRow="0" w:lastRow="0" w:firstColumn="0" w:lastColumn="0" w:noHBand="0" w:noVBand="0"/>
+      </w:tblPr>
+      <w:tblGrid>
+        <w:gridCol w:w="1388"/>
+        <w:gridCol w:w="1282"/>
+        <w:gridCol w:w="5978"/>
+      </w:tblGrid>
+      <w:tr>
+        <w:trPr>
+          <w:trHeight w:val="60"/>
+        </w:trPr>
+        <w:tc>
+          <w:tcPr>
+            <w:tcW w:w="2670" w:type="dxa"/>
+            <w:gridSpan w:val="2"/>
+          </w:tcPr>
+          <w:p>
+            <w:pPr>
+              <w:ind w:left="71"/>
+              <w:rPr>
+                <w:b/>
+              </w:rPr>
+            </w:pPr>
+            <w:r>
+              <w:rPr>
+                <w:b/>
+              </w:rPr>
+              <w:t># Ref.</w:t>
+            </w:r>
+          </w:p>
+        </w:tc>
+        <w:tc>
+          <w:tcPr>
+            <w:tcW w:w="5978" w:type="dxa"/>
+          </w:tcPr>
+          <w:p>
+            <w:pPr>
+              <w:ind w:left="72" w:hanging="71"/>
+            </w:pPr>
+            <w:r>
+              <w:t>CU0018</w:t>
+            </w:r>
+          </w:p>
+        </w:tc>
+      </w:tr>
+      <w:tr>
+        <w:trPr>
+          <w:trHeight w:val="240"/>
+        </w:trPr>
+        <w:tc>
+          <w:tcPr>
+            <w:tcW w:w="2670" w:type="dxa"/>
+            <w:gridSpan w:val="2"/>
+          </w:tcPr>
+          <w:p>
+            <w:pPr>
+              <w:ind w:left="71"/>
+              <w:rPr>
+                <w:b/>
+              </w:rPr>
+            </w:pPr>
+            <w:r>
+              <w:rPr>
+                <w:b/>
+              </w:rPr>
+              <w:t>Caso de Uso</w:t>
+            </w:r>
+          </w:p>
+        </w:tc>
+        <w:tc>
+          <w:tcPr>
+            <w:tcW w:w="5978" w:type="dxa"/>
+          </w:tcPr>
+          <w:p>
+            <w:pPr>
+              <w:rPr>
+                <w:highlight w:val="white"/>
+              </w:rPr>
+            </w:pPr>
+            <w:r>
+              <w:rPr>
+                <w:highlight w:val="white"/>
+              </w:rPr>
+              <w:t>Registro de entrega pedido</w:t>
+            </w:r>
+          </w:p>
+        </w:tc>
+      </w:tr>
+      <w:tr>
+        <w:trPr>
+          <w:trHeight w:val="500"/>
+        </w:trPr>
+        <w:tc>
+          <w:tcPr>
+            <w:tcW w:w="2670" w:type="dxa"/>
+            <w:gridSpan w:val="2"/>
+          </w:tcPr>
+          <w:p>
+            <w:pPr>
+              <w:ind w:left="71"/>
+              <w:rPr>
+                <w:b/>
+              </w:rPr>
+            </w:pPr>
+            <w:r>
+              <w:rPr>
+                <w:b/>
+              </w:rPr>
+              <w:t>Autor</w:t>
+            </w:r>
+          </w:p>
+        </w:tc>
+        <w:tc>
+          <w:tcPr>
+            <w:tcW w:w="5978" w:type="dxa"/>
+          </w:tcPr>
+          <w:p>
+            <w:pPr>
+              <w:spacing w:before="1"/>
+              <w:ind w:left="72" w:hanging="71"/>
+            </w:pPr>
+            <w:r>
+              <w:t>Javier Reyes Neira</w:t>
+            </w:r>
+          </w:p>
+          <w:p>
+            <w:pPr>
+              <w:spacing w:before="1"/>
+              <w:ind w:left="72" w:hanging="71"/>
+            </w:pPr>
+            <w:r>
+              <w:t xml:space="preserve">Daniel </w:t>
+            </w:r>
+            <w:proofErr w:type="spellStart"/>
+            <w:r>
+              <w:t>Andres</w:t>
+            </w:r>
+            <w:proofErr w:type="spellEnd"/>
+            <w:r>
+              <w:t xml:space="preserve"> Ruiz Cuervo</w:t>
+            </w:r>
+          </w:p>
+          <w:p>
+            <w:pPr>
+              <w:spacing w:before="1"/>
+              <w:ind w:left="72" w:hanging="71"/>
+            </w:pPr>
+            <w:r>
+              <w:t>David Andrés Rincón</w:t>
+            </w:r>
+          </w:p>
+          <w:p>
+            <w:pPr>
+              <w:spacing w:before="1"/>
+              <w:ind w:left="72" w:hanging="71"/>
+            </w:pPr>
+            <w:proofErr w:type="spellStart"/>
+            <w:r>
+              <w:t>Angel</w:t>
+            </w:r>
+            <w:proofErr w:type="spellEnd"/>
+            <w:r>
+              <w:t xml:space="preserve"> Alejandro Durán Pulido</w:t>
+            </w:r>
+          </w:p>
+          <w:p>
+            <w:pPr>
+              <w:spacing w:before="1"/>
+              <w:ind w:left="72" w:hanging="71"/>
+            </w:pPr>
+            <w:proofErr w:type="spellStart"/>
+            <w:r>
+              <w:t>Fabian</w:t>
+            </w:r>
+            <w:proofErr w:type="spellEnd"/>
+            <w:r>
+              <w:t xml:space="preserve"> </w:t>
+            </w:r>
+            <w:proofErr w:type="spellStart"/>
+            <w:r>
+              <w:t>Andres</w:t>
+            </w:r>
+            <w:proofErr w:type="spellEnd"/>
+            <w:r>
+              <w:t xml:space="preserve"> </w:t>
+            </w:r>
+            <w:proofErr w:type="spellStart"/>
+            <w:r>
+              <w:t>Lopez</w:t>
+            </w:r>
+            <w:proofErr w:type="spellEnd"/>
+            <w:r>
+              <w:t xml:space="preserve"> Gil</w:t>
+            </w:r>
+          </w:p>
+        </w:tc>
+      </w:tr>
+      <w:tr>
+        <w:trPr>
+          <w:trHeight w:val="240"/>
+        </w:trPr>
+        <w:tc>
+          <w:tcPr>
+            <w:tcW w:w="2670" w:type="dxa"/>
+            <w:gridSpan w:val="2"/>
+          </w:tcPr>
+          <w:p>
+            <w:pPr>
+              <w:ind w:left="71"/>
+              <w:rPr>
+                <w:b/>
+              </w:rPr>
+            </w:pPr>
+            <w:r>
+              <w:rPr>
+                <w:b/>
+              </w:rPr>
+              <w:t>Fecha</w:t>
+            </w:r>
+          </w:p>
+        </w:tc>
+        <w:tc>
+          <w:tcPr>
+            <w:tcW w:w="5978" w:type="dxa"/>
+          </w:tcPr>
+          <w:p>
+            <w:pPr>
+              <w:ind w:left="72" w:hanging="71"/>
+            </w:pPr>
+            <w:r>
+              <w:t>8-05-2019</w:t>
+            </w:r>
+          </w:p>
+        </w:tc>
+      </w:tr>
+      <w:tr>
+        <w:trPr>
+          <w:trHeight w:val="240"/>
+        </w:trPr>
+        <w:tc>
+          <w:tcPr>
+            <w:tcW w:w="2670" w:type="dxa"/>
+            <w:gridSpan w:val="2"/>
+          </w:tcPr>
+          <w:p>
+            <w:pPr>
+              <w:ind w:left="71"/>
+              <w:rPr>
+                <w:b/>
+              </w:rPr>
+            </w:pPr>
+            <w:r>
+              <w:rPr>
+                <w:b/>
+              </w:rPr>
+              <w:t>Versión</w:t>
+            </w:r>
+          </w:p>
+        </w:tc>
+        <w:tc>
+          <w:tcPr>
+            <w:tcW w:w="5978" w:type="dxa"/>
+          </w:tcPr>
+          <w:p>
+            <w:pPr>
+              <w:ind w:left="72" w:hanging="71"/>
+            </w:pPr>
+            <w:r>
+              <w:t>Versión 1</w:t>
+            </w:r>
+          </w:p>
+        </w:tc>
+      </w:tr>
+      <w:tr>
+        <w:trPr>
+          <w:trHeight w:val="360"/>
+        </w:trPr>
+        <w:tc>
+          <w:tcPr>
+            <w:tcW w:w="2670" w:type="dxa"/>
+            <w:gridSpan w:val="2"/>
+          </w:tcPr>
+          <w:p>
+            <w:pPr>
+              <w:ind w:left="71"/>
+              <w:rPr>
+                <w:b/>
+              </w:rPr>
+            </w:pPr>
+            <w:r>
+              <w:rPr>
+                <w:b/>
+              </w:rPr>
+              <w:t>Actor/es</w:t>
+            </w:r>
+          </w:p>
+        </w:tc>
+        <w:tc>
+          <w:tcPr>
+            <w:tcW w:w="5978" w:type="dxa"/>
+          </w:tcPr>
+          <w:p>
+            <w:r>
+              <w:t>Proveedor</w:t>
+            </w:r>
+          </w:p>
+        </w:tc>
+      </w:tr>
+      <w:tr>
+        <w:trPr>
+          <w:trHeight w:val="240"/>
+        </w:trPr>
+        <w:tc>
+          <w:tcPr>
+            <w:tcW w:w="2670" w:type="dxa"/>
+            <w:gridSpan w:val="2"/>
+          </w:tcPr>
+          <w:p>
+            <w:pPr>
+              <w:ind w:left="71"/>
+              <w:rPr>
+                <w:b/>
+              </w:rPr>
+            </w:pPr>
+            <w:r>
+              <w:rPr>
+                <w:b/>
+              </w:rPr>
+              <w:t>Tipo</w:t>
+            </w:r>
+          </w:p>
+        </w:tc>
+        <w:tc>
+          <w:tcPr>
+            <w:tcW w:w="5978" w:type="dxa"/>
+          </w:tcPr>
+          <w:p>
+            <w:pPr>
+              <w:ind w:left="1"/>
+            </w:pPr>
+            <w:r>
+              <w:t>Secundario</w:t>
+            </w:r>
+          </w:p>
+        </w:tc>
+      </w:tr>
+      <w:tr>
+        <w:trPr>
+          <w:trHeight w:val="500"/>
+        </w:trPr>
+        <w:tc>
+          <w:tcPr>
+            <w:tcW w:w="2670" w:type="dxa"/>
+            <w:gridSpan w:val="2"/>
+          </w:tcPr>
+          <w:p>
+            <w:pPr>
+              <w:ind w:left="71"/>
+              <w:rPr>
+                <w:b/>
+              </w:rPr>
+            </w:pPr>
+            <w:r>
+              <w:rPr>
+                <w:b/>
+              </w:rPr>
+              <w:t>Descripción</w:t>
+            </w:r>
+          </w:p>
+        </w:tc>
+        <w:tc>
+          <w:tcPr>
+            <w:tcW w:w="5978" w:type="dxa"/>
+          </w:tcPr>
+          <w:p>
+            <w:pPr>
+              <w:spacing w:line="242" w:lineRule="auto"/>
+              <w:ind w:left="72" w:hanging="71"/>
+            </w:pPr>
+            <w:r>
+              <w:t xml:space="preserve">El sistema deberá permitir </w:t>
+            </w:r>
+            <w:r>
+              <w:t>registrar las entregas de los pedidos</w:t>
+            </w:r>
+          </w:p>
+        </w:tc>
+      </w:tr>
+      <w:tr>
+        <w:trPr>
+          <w:trHeight w:val="240"/>
+        </w:trPr>
+        <w:tc>
+          <w:tcPr>
+            <w:tcW w:w="1388" w:type="dxa"/>
+            <w:vMerge w:val="restart"/>
+          </w:tcPr>
+          <w:p>
+            <w:pPr>
+              <w:spacing w:line="242" w:lineRule="auto"/>
+              <w:ind w:left="71" w:right="39"/>
+              <w:rPr>
+                <w:b/>
+              </w:rPr>
+            </w:pPr>
+            <w:r>
+              <w:rPr>
+                <w:b/>
+              </w:rPr>
+              <w:t>Referencias Cruzadas</w:t>
+            </w:r>
+          </w:p>
+        </w:tc>
+        <w:tc>
+          <w:tcPr>
+            <w:tcW w:w="1282" w:type="dxa"/>
+          </w:tcPr>
+          <w:p>
+            <w:pPr>
+              <w:ind w:left="71"/>
+              <w:rPr>
+                <w:b/>
+              </w:rPr>
+            </w:pPr>
+            <w:r>
+              <w:rPr>
+                <w:b/>
+              </w:rPr>
+              <w:t>C.U</w:t>
+            </w:r>
+          </w:p>
+        </w:tc>
+        <w:tc>
+          <w:tcPr>
+            <w:tcW w:w="5978" w:type="dxa"/>
+          </w:tcPr>
+          <w:p>
+            <w:pPr>
+              <w:ind w:left="72" w:hanging="71"/>
+            </w:pPr>
+            <w:r>
+              <w:t>CU0023</w:t>
+            </w:r>
+          </w:p>
+        </w:tc>
+      </w:tr>
+      <w:tr>
+        <w:trPr>
+          <w:trHeight w:val="240"/>
+        </w:trPr>
+        <w:tc>
+          <w:tcPr>
+            <w:tcW w:w="1388" w:type="dxa"/>
+            <w:vMerge/>
+          </w:tcPr>
+          <w:p>
+            <w:pPr>
+              <w:spacing w:line="276" w:lineRule="auto"/>
+            </w:pPr>
+          </w:p>
+        </w:tc>
+        <w:tc>
+          <w:tcPr>
+            <w:tcW w:w="1282" w:type="dxa"/>
+          </w:tcPr>
+          <w:p>
+            <w:pPr>
+              <w:ind w:left="71"/>
+              <w:rPr>
+                <w:b/>
+              </w:rPr>
+            </w:pPr>
+            <w:r>
+              <w:rPr>
+                <w:b/>
+              </w:rPr>
+              <w:t>R.F</w:t>
+            </w:r>
+          </w:p>
+        </w:tc>
+        <w:tc>
+          <w:tcPr>
+            <w:tcW w:w="5978" w:type="dxa"/>
+          </w:tcPr>
+          <w:p>
+            <w:pPr>
+              <w:ind w:left="72" w:hanging="71"/>
+            </w:pPr>
+            <w:r>
+              <w:t>RF9</w:t>
+            </w:r>
+          </w:p>
+        </w:tc>
+      </w:tr>
+      <w:tr>
+        <w:trPr>
+          <w:trHeight w:val="500"/>
+        </w:trPr>
+        <w:tc>
+          <w:tcPr>
+            <w:tcW w:w="2670" w:type="dxa"/>
+            <w:gridSpan w:val="2"/>
+          </w:tcPr>
+          <w:p>
+            <w:pPr>
+              <w:ind w:left="71"/>
+              <w:rPr>
+                <w:b/>
+              </w:rPr>
+            </w:pPr>
+            <w:r>
+              <w:rPr>
+                <w:b/>
+              </w:rPr>
+              <w:t>Precondición</w:t>
+            </w:r>
+          </w:p>
+        </w:tc>
+        <w:tc>
+          <w:tcPr>
+            <w:tcW w:w="5978" w:type="dxa"/>
+          </w:tcPr>
+          <w:p>
+            <w:pPr>
+              <w:spacing w:line="242" w:lineRule="auto"/>
+              <w:ind w:left="432" w:hanging="71"/>
+            </w:pPr>
+            <w:r>
+              <w:t xml:space="preserve">1. Haber ingresado a la plataforma web </w:t>
+            </w:r>
+          </w:p>
+        </w:tc>
+      </w:tr>
+      <w:tr>
+        <w:trPr>
+          <w:trHeight w:val="240"/>
+        </w:trPr>
+        <w:tc>
+          <w:tcPr>
+            <w:tcW w:w="8648" w:type="dxa"/>
+            <w:gridSpan w:val="3"/>
+          </w:tcPr>
+          <w:p>
+            <w:pPr>
+              <w:ind w:left="71"/>
+              <w:rPr>
+                <w:b/>
+              </w:rPr>
+            </w:pPr>
+            <w:r>
+              <w:rPr>
+                <w:b/>
+              </w:rPr>
+              <w:t>Flujo Normal</w:t>
+            </w:r>
+          </w:p>
+        </w:tc>
+      </w:tr>
+    </w:tbl>
+    <w:p/>
+    <w:p/>
+    <w:p/>
+    <w:p/>
+    <w:p/>
+    <w:p>
+      <w:pPr>
+        <w:spacing w:line="276" w:lineRule="auto"/>
+      </w:pPr>
+    </w:p>
+    <w:p/>
     <w:sectPr>
       <w:pgSz w:w="12240" w:h="15840"/>
       <w:pgMar w:top="1420" w:right="1720" w:bottom="280" w:left="1300" w:header="720" w:footer="720" w:gutter="0"/>
@@ -27815,12 +29028,6 @@
     <w:tblPr>
       <w:tblStyleRowBandSize w:val="1"/>
       <w:tblStyleColBandSize w:val="1"/>
-      <w:tblCellMar>
-        <w:top w:w="0" w:type="dxa"/>
-        <w:left w:w="0" w:type="dxa"/>
-        <w:bottom w:w="0" w:type="dxa"/>
-        <w:right w:w="0" w:type="dxa"/>
-      </w:tblCellMar>
     </w:tblPr>
   </w:style>
   <w:style w:type="table" w:customStyle="1" w:styleId="a0">
@@ -27828,12 +29035,6 @@
     <w:tblPr>
       <w:tblStyleRowBandSize w:val="1"/>
       <w:tblStyleColBandSize w:val="1"/>
-      <w:tblCellMar>
-        <w:top w:w="0" w:type="dxa"/>
-        <w:left w:w="0" w:type="dxa"/>
-        <w:bottom w:w="0" w:type="dxa"/>
-        <w:right w:w="0" w:type="dxa"/>
-      </w:tblCellMar>
     </w:tblPr>
   </w:style>
   <w:style w:type="table" w:customStyle="1" w:styleId="a1">
@@ -27841,12 +29042,6 @@
     <w:tblPr>
       <w:tblStyleRowBandSize w:val="1"/>
       <w:tblStyleColBandSize w:val="1"/>
-      <w:tblCellMar>
-        <w:top w:w="0" w:type="dxa"/>
-        <w:left w:w="0" w:type="dxa"/>
-        <w:bottom w:w="0" w:type="dxa"/>
-        <w:right w:w="0" w:type="dxa"/>
-      </w:tblCellMar>
     </w:tblPr>
   </w:style>
   <w:style w:type="table" w:customStyle="1" w:styleId="a2">
@@ -27854,12 +29049,6 @@
     <w:tblPr>
       <w:tblStyleRowBandSize w:val="1"/>
       <w:tblStyleColBandSize w:val="1"/>
-      <w:tblCellMar>
-        <w:top w:w="0" w:type="dxa"/>
-        <w:left w:w="0" w:type="dxa"/>
-        <w:bottom w:w="0" w:type="dxa"/>
-        <w:right w:w="0" w:type="dxa"/>
-      </w:tblCellMar>
     </w:tblPr>
   </w:style>
   <w:style w:type="table" w:customStyle="1" w:styleId="a3">
@@ -27867,12 +29056,6 @@
     <w:tblPr>
       <w:tblStyleRowBandSize w:val="1"/>
       <w:tblStyleColBandSize w:val="1"/>
-      <w:tblCellMar>
-        <w:top w:w="0" w:type="dxa"/>
-        <w:left w:w="0" w:type="dxa"/>
-        <w:bottom w:w="0" w:type="dxa"/>
-        <w:right w:w="0" w:type="dxa"/>
-      </w:tblCellMar>
     </w:tblPr>
   </w:style>
   <w:style w:type="table" w:customStyle="1" w:styleId="a4">
@@ -27880,12 +29063,6 @@
     <w:tblPr>
       <w:tblStyleRowBandSize w:val="1"/>
       <w:tblStyleColBandSize w:val="1"/>
-      <w:tblCellMar>
-        <w:top w:w="0" w:type="dxa"/>
-        <w:left w:w="0" w:type="dxa"/>
-        <w:bottom w:w="0" w:type="dxa"/>
-        <w:right w:w="0" w:type="dxa"/>
-      </w:tblCellMar>
     </w:tblPr>
   </w:style>
   <w:style w:type="table" w:customStyle="1" w:styleId="a5">
@@ -27893,12 +29070,6 @@
     <w:tblPr>
       <w:tblStyleRowBandSize w:val="1"/>
       <w:tblStyleColBandSize w:val="1"/>
-      <w:tblCellMar>
-        <w:top w:w="0" w:type="dxa"/>
-        <w:left w:w="0" w:type="dxa"/>
-        <w:bottom w:w="0" w:type="dxa"/>
-        <w:right w:w="0" w:type="dxa"/>
-      </w:tblCellMar>
     </w:tblPr>
   </w:style>
   <w:style w:type="table" w:customStyle="1" w:styleId="a6">
@@ -27906,12 +29077,6 @@
     <w:tblPr>
       <w:tblStyleRowBandSize w:val="1"/>
       <w:tblStyleColBandSize w:val="1"/>
-      <w:tblCellMar>
-        <w:top w:w="0" w:type="dxa"/>
-        <w:left w:w="0" w:type="dxa"/>
-        <w:bottom w:w="0" w:type="dxa"/>
-        <w:right w:w="0" w:type="dxa"/>
-      </w:tblCellMar>
     </w:tblPr>
   </w:style>
   <w:style w:type="table" w:customStyle="1" w:styleId="a7">
@@ -27919,12 +29084,6 @@
     <w:tblPr>
       <w:tblStyleRowBandSize w:val="1"/>
       <w:tblStyleColBandSize w:val="1"/>
-      <w:tblCellMar>
-        <w:top w:w="0" w:type="dxa"/>
-        <w:left w:w="0" w:type="dxa"/>
-        <w:bottom w:w="0" w:type="dxa"/>
-        <w:right w:w="0" w:type="dxa"/>
-      </w:tblCellMar>
     </w:tblPr>
   </w:style>
   <w:style w:type="table" w:customStyle="1" w:styleId="a8">
@@ -27932,12 +29091,6 @@
     <w:tblPr>
       <w:tblStyleRowBandSize w:val="1"/>
       <w:tblStyleColBandSize w:val="1"/>
-      <w:tblCellMar>
-        <w:top w:w="0" w:type="dxa"/>
-        <w:left w:w="0" w:type="dxa"/>
-        <w:bottom w:w="0" w:type="dxa"/>
-        <w:right w:w="0" w:type="dxa"/>
-      </w:tblCellMar>
     </w:tblPr>
   </w:style>
   <w:style w:type="table" w:customStyle="1" w:styleId="a9">
@@ -27945,12 +29098,6 @@
     <w:tblPr>
       <w:tblStyleRowBandSize w:val="1"/>
       <w:tblStyleColBandSize w:val="1"/>
-      <w:tblCellMar>
-        <w:top w:w="0" w:type="dxa"/>
-        <w:left w:w="0" w:type="dxa"/>
-        <w:bottom w:w="0" w:type="dxa"/>
-        <w:right w:w="0" w:type="dxa"/>
-      </w:tblCellMar>
     </w:tblPr>
   </w:style>
   <w:style w:type="table" w:customStyle="1" w:styleId="aa">
@@ -27958,12 +29105,6 @@
     <w:tblPr>
       <w:tblStyleRowBandSize w:val="1"/>
       <w:tblStyleColBandSize w:val="1"/>
-      <w:tblCellMar>
-        <w:top w:w="0" w:type="dxa"/>
-        <w:left w:w="0" w:type="dxa"/>
-        <w:bottom w:w="0" w:type="dxa"/>
-        <w:right w:w="0" w:type="dxa"/>
-      </w:tblCellMar>
     </w:tblPr>
   </w:style>
   <w:style w:type="table" w:customStyle="1" w:styleId="ab">
@@ -27971,12 +29112,6 @@
     <w:tblPr>
       <w:tblStyleRowBandSize w:val="1"/>
       <w:tblStyleColBandSize w:val="1"/>
-      <w:tblCellMar>
-        <w:top w:w="0" w:type="dxa"/>
-        <w:left w:w="0" w:type="dxa"/>
-        <w:bottom w:w="0" w:type="dxa"/>
-        <w:right w:w="0" w:type="dxa"/>
-      </w:tblCellMar>
     </w:tblPr>
   </w:style>
   <w:style w:type="table" w:customStyle="1" w:styleId="ac">
@@ -27984,12 +29119,6 @@
     <w:tblPr>
       <w:tblStyleRowBandSize w:val="1"/>
       <w:tblStyleColBandSize w:val="1"/>
-      <w:tblCellMar>
-        <w:top w:w="0" w:type="dxa"/>
-        <w:left w:w="0" w:type="dxa"/>
-        <w:bottom w:w="0" w:type="dxa"/>
-        <w:right w:w="0" w:type="dxa"/>
-      </w:tblCellMar>
     </w:tblPr>
   </w:style>
   <w:style w:type="table" w:customStyle="1" w:styleId="ad">
@@ -27997,12 +29126,6 @@
     <w:tblPr>
       <w:tblStyleRowBandSize w:val="1"/>
       <w:tblStyleColBandSize w:val="1"/>
-      <w:tblCellMar>
-        <w:top w:w="0" w:type="dxa"/>
-        <w:left w:w="0" w:type="dxa"/>
-        <w:bottom w:w="0" w:type="dxa"/>
-        <w:right w:w="0" w:type="dxa"/>
-      </w:tblCellMar>
     </w:tblPr>
   </w:style>
   <w:style w:type="table" w:customStyle="1" w:styleId="ae">
@@ -28010,12 +29133,6 @@
     <w:tblPr>
       <w:tblStyleRowBandSize w:val="1"/>
       <w:tblStyleColBandSize w:val="1"/>
-      <w:tblCellMar>
-        <w:top w:w="0" w:type="dxa"/>
-        <w:left w:w="0" w:type="dxa"/>
-        <w:bottom w:w="0" w:type="dxa"/>
-        <w:right w:w="0" w:type="dxa"/>
-      </w:tblCellMar>
     </w:tblPr>
   </w:style>
   <w:style w:type="table" w:customStyle="1" w:styleId="af">
@@ -28023,12 +29140,6 @@
     <w:tblPr>
       <w:tblStyleRowBandSize w:val="1"/>
       <w:tblStyleColBandSize w:val="1"/>
-      <w:tblCellMar>
-        <w:top w:w="0" w:type="dxa"/>
-        <w:left w:w="0" w:type="dxa"/>
-        <w:bottom w:w="0" w:type="dxa"/>
-        <w:right w:w="0" w:type="dxa"/>
-      </w:tblCellMar>
     </w:tblPr>
   </w:style>
   <w:style w:type="table" w:customStyle="1" w:styleId="af0">
@@ -28036,12 +29147,6 @@
     <w:tblPr>
       <w:tblStyleRowBandSize w:val="1"/>
       <w:tblStyleColBandSize w:val="1"/>
-      <w:tblCellMar>
-        <w:top w:w="0" w:type="dxa"/>
-        <w:left w:w="0" w:type="dxa"/>
-        <w:bottom w:w="0" w:type="dxa"/>
-        <w:right w:w="0" w:type="dxa"/>
-      </w:tblCellMar>
     </w:tblPr>
   </w:style>
   <w:style w:type="table" w:customStyle="1" w:styleId="af1">
@@ -28049,12 +29154,6 @@
     <w:tblPr>
       <w:tblStyleRowBandSize w:val="1"/>
       <w:tblStyleColBandSize w:val="1"/>
-      <w:tblCellMar>
-        <w:top w:w="0" w:type="dxa"/>
-        <w:left w:w="0" w:type="dxa"/>
-        <w:bottom w:w="0" w:type="dxa"/>
-        <w:right w:w="0" w:type="dxa"/>
-      </w:tblCellMar>
     </w:tblPr>
   </w:style>
   <w:style w:type="table" w:customStyle="1" w:styleId="af2">
@@ -28062,12 +29161,6 @@
     <w:tblPr>
       <w:tblStyleRowBandSize w:val="1"/>
       <w:tblStyleColBandSize w:val="1"/>
-      <w:tblCellMar>
-        <w:top w:w="0" w:type="dxa"/>
-        <w:left w:w="0" w:type="dxa"/>
-        <w:bottom w:w="0" w:type="dxa"/>
-        <w:right w:w="0" w:type="dxa"/>
-      </w:tblCellMar>
     </w:tblPr>
   </w:style>
   <w:style w:type="table" w:customStyle="1" w:styleId="af3">
@@ -28075,12 +29168,6 @@
     <w:tblPr>
       <w:tblStyleRowBandSize w:val="1"/>
       <w:tblStyleColBandSize w:val="1"/>
-      <w:tblCellMar>
-        <w:top w:w="0" w:type="dxa"/>
-        <w:left w:w="0" w:type="dxa"/>
-        <w:bottom w:w="0" w:type="dxa"/>
-        <w:right w:w="0" w:type="dxa"/>
-      </w:tblCellMar>
     </w:tblPr>
   </w:style>
   <w:style w:type="table" w:customStyle="1" w:styleId="af4">
@@ -28088,12 +29175,6 @@
     <w:tblPr>
       <w:tblStyleRowBandSize w:val="1"/>
       <w:tblStyleColBandSize w:val="1"/>
-      <w:tblCellMar>
-        <w:top w:w="0" w:type="dxa"/>
-        <w:left w:w="0" w:type="dxa"/>
-        <w:bottom w:w="0" w:type="dxa"/>
-        <w:right w:w="0" w:type="dxa"/>
-      </w:tblCellMar>
     </w:tblPr>
   </w:style>
   <w:style w:type="table" w:customStyle="1" w:styleId="af5">
@@ -28101,12 +29182,6 @@
     <w:tblPr>
       <w:tblStyleRowBandSize w:val="1"/>
       <w:tblStyleColBandSize w:val="1"/>
-      <w:tblCellMar>
-        <w:top w:w="0" w:type="dxa"/>
-        <w:left w:w="0" w:type="dxa"/>
-        <w:bottom w:w="0" w:type="dxa"/>
-        <w:right w:w="0" w:type="dxa"/>
-      </w:tblCellMar>
     </w:tblPr>
   </w:style>
 </w:styles>
@@ -28437,7 +29512,7 @@
 </file>
 
 <file path=customXml/itemProps1.xml><?xml version="1.0" encoding="utf-8"?>
-<ds:datastoreItem xmlns:ds="http://schemas.openxmlformats.org/officeDocument/2006/customXml" ds:itemID="{CB5C1464-8A2E-4A53-A602-5A0480C20C6A}">
+<ds:datastoreItem xmlns:ds="http://schemas.openxmlformats.org/officeDocument/2006/customXml" ds:itemID="{09FB6391-C997-404B-90D4-A0175F7C3F9B}">
   <ds:schemaRefs>
     <ds:schemaRef ds:uri="http://schemas.openxmlformats.org/officeDocument/2006/bibliography"/>
   </ds:schemaRefs>

</xml_diff>

<commit_message>
Docs: actualizacion de caso de usu extendido segun
</commit_message>
<xml_diff>
--- a/02-Diseño/01-UML/01-Caso_de_Uso_y_Caso_de_Uso_Extendido/Caso_de_uso_v1/Casos_de_uso_extendido.docx
+++ b/02-Diseño/01-UML/01-Caso_de_Uso_y_Caso_de_Uso_Extendido/Caso_de_uso_v1/Casos_de_uso_extendido.docx
@@ -1,6 +1,6 @@
 
 <file path=word/document.xml><?xml version="1.0" encoding="utf-8"?>
-<w:document xmlns:wpc="http://schemas.microsoft.com/office/word/2010/wordprocessingCanvas" xmlns:cx="http://schemas.microsoft.com/office/drawing/2014/chartex" xmlns:mc="http://schemas.openxmlformats.org/markup-compatibility/2006" xmlns:o="urn:schemas-microsoft-com:office:office" xmlns:r="http://schemas.openxmlformats.org/officeDocument/2006/relationships" xmlns:m="http://schemas.openxmlformats.org/officeDocument/2006/math" xmlns:v="urn:schemas-microsoft-com:vml" xmlns:wp14="http://schemas.microsoft.com/office/word/2010/wordprocessingDrawing" xmlns:wp="http://schemas.openxmlformats.org/drawingml/2006/wordprocessingDrawing" xmlns:w10="urn:schemas-microsoft-com:office:word" xmlns:w="http://schemas.openxmlformats.org/wordprocessingml/2006/main" xmlns:w14="http://schemas.microsoft.com/office/word/2010/wordml" xmlns:w15="http://schemas.microsoft.com/office/word/2012/wordml" xmlns:w16se="http://schemas.microsoft.com/office/word/2015/wordml/symex" xmlns:wpg="http://schemas.microsoft.com/office/word/2010/wordprocessingGroup" xmlns:wpi="http://schemas.microsoft.com/office/word/2010/wordprocessingInk" xmlns:wne="http://schemas.microsoft.com/office/word/2006/wordml" xmlns:wps="http://schemas.microsoft.com/office/word/2010/wordprocessingShape" mc:Ignorable="w14 w15 w16se wp14">
+<w:document xmlns:wpc="http://schemas.microsoft.com/office/word/2010/wordprocessingCanvas" xmlns:cx="http://schemas.microsoft.com/office/drawing/2014/chartex" xmlns:cx1="http://schemas.microsoft.com/office/drawing/2015/9/8/chartex" xmlns:cx2="http://schemas.microsoft.com/office/drawing/2015/10/21/chartex" xmlns:cx3="http://schemas.microsoft.com/office/drawing/2016/5/9/chartex" xmlns:cx4="http://schemas.microsoft.com/office/drawing/2016/5/10/chartex" xmlns:cx5="http://schemas.microsoft.com/office/drawing/2016/5/11/chartex" xmlns:cx6="http://schemas.microsoft.com/office/drawing/2016/5/12/chartex" xmlns:cx7="http://schemas.microsoft.com/office/drawing/2016/5/13/chartex" xmlns:cx8="http://schemas.microsoft.com/office/drawing/2016/5/14/chartex" xmlns:mc="http://schemas.openxmlformats.org/markup-compatibility/2006" xmlns:aink="http://schemas.microsoft.com/office/drawing/2016/ink" xmlns:am3d="http://schemas.microsoft.com/office/drawing/2017/model3d" xmlns:o="urn:schemas-microsoft-com:office:office" xmlns:r="http://schemas.openxmlformats.org/officeDocument/2006/relationships" xmlns:m="http://schemas.openxmlformats.org/officeDocument/2006/math" xmlns:v="urn:schemas-microsoft-com:vml" xmlns:wp14="http://schemas.microsoft.com/office/word/2010/wordprocessingDrawing" xmlns:wp="http://schemas.openxmlformats.org/drawingml/2006/wordprocessingDrawing" xmlns:w10="urn:schemas-microsoft-com:office:word" xmlns:w="http://schemas.openxmlformats.org/wordprocessingml/2006/main" xmlns:w14="http://schemas.microsoft.com/office/word/2010/wordml" xmlns:w15="http://schemas.microsoft.com/office/word/2012/wordml" xmlns:w16cid="http://schemas.microsoft.com/office/word/2016/wordml/cid" xmlns:w16se="http://schemas.microsoft.com/office/word/2015/wordml/symex" xmlns:wpg="http://schemas.microsoft.com/office/word/2010/wordprocessingGroup" xmlns:wpi="http://schemas.microsoft.com/office/word/2010/wordprocessingInk" xmlns:wne="http://schemas.microsoft.com/office/word/2006/wordml" xmlns:wps="http://schemas.microsoft.com/office/word/2010/wordprocessingShape" mc:Ignorable="w14 w15 w16se w16cid wp14">
   <w:body>
     <w:p>
       <w:pPr>
@@ -99,6 +99,29 @@
               </w:rPr>
               <w:t>CU001</w:t>
             </w:r>
+            <w:r>
+              <w:rPr>
+                <w:color w:val="000000"/>
+                <w:highlight w:val="white"/>
+              </w:rPr>
+              <w:t xml:space="preserve"> “</w:t>
+            </w:r>
+            <w:proofErr w:type="spellStart"/>
+            <w:r>
+              <w:rPr>
+                <w:color w:val="000000"/>
+                <w:highlight w:val="white"/>
+              </w:rPr>
+              <w:t>index</w:t>
+            </w:r>
+            <w:proofErr w:type="spellEnd"/>
+            <w:r>
+              <w:rPr>
+                <w:color w:val="000000"/>
+                <w:highlight w:val="white"/>
+              </w:rPr>
+              <w:t>”</w:t>
+            </w:r>
           </w:p>
         </w:tc>
       </w:tr>
@@ -1069,13 +1092,8 @@
               <w:t>1.1 El sistema mostrar los datos que se deben ingresar (</w:t>
             </w:r>
             <w:r>
-              <w:t xml:space="preserve">pendiente </w:t>
-            </w:r>
-            <w:proofErr w:type="spellStart"/>
-            <w:r>
-              <w:t>Mockups</w:t>
-            </w:r>
-            <w:proofErr w:type="spellEnd"/>
+              <w:t>pendiente Mockups</w:t>
+            </w:r>
             <w:r>
               <w:rPr>
                 <w:color w:val="000000"/>
@@ -1148,7 +1166,6 @@
                 <w:color w:val="000000"/>
               </w:rPr>
             </w:pPr>
-            <w:proofErr w:type="spellStart"/>
             <w:r>
               <w:rPr>
                 <w:b/>
@@ -1156,7 +1173,6 @@
               </w:rPr>
               <w:t>Postcondición</w:t>
             </w:r>
-            <w:proofErr w:type="spellEnd"/>
           </w:p>
         </w:tc>
         <w:tc>
@@ -3395,15 +3411,7 @@
               <w:ind w:left="71" w:right="308"/>
             </w:pPr>
             <w:r>
-              <w:t xml:space="preserve">1.2 El sistema muestra el siguiente formulario (pendiente </w:t>
-            </w:r>
-            <w:proofErr w:type="spellStart"/>
-            <w:r>
-              <w:t>Mockups</w:t>
-            </w:r>
-            <w:proofErr w:type="spellEnd"/>
-            <w:r>
-              <w:t>)</w:t>
+              <w:t>1.2 El sistema muestra el siguiente formulario (pendiente Mockups)</w:t>
             </w:r>
           </w:p>
           <w:p>
@@ -3481,15 +3489,7 @@
               <w:ind w:left="71" w:right="283"/>
             </w:pPr>
             <w:r>
-              <w:t xml:space="preserve">2.2 El sistema muestra en el usuario un botón para modificar datos (pendiente </w:t>
-            </w:r>
-            <w:proofErr w:type="spellStart"/>
-            <w:r>
-              <w:t>Mockups</w:t>
-            </w:r>
-            <w:proofErr w:type="spellEnd"/>
-            <w:r>
-              <w:t>)</w:t>
+              <w:t>2.2 El sistema muestra en el usuario un botón para modificar datos (pendiente Mockups)</w:t>
             </w:r>
           </w:p>
           <w:p>
@@ -3577,15 +3577,7 @@
               <w:ind w:left="71"/>
             </w:pPr>
             <w:r>
-              <w:t xml:space="preserve">3.2 El sistema muestra un botón para poder eliminar el usuario (pendiente </w:t>
-            </w:r>
-            <w:proofErr w:type="spellStart"/>
-            <w:r>
-              <w:t>Mockups</w:t>
-            </w:r>
-            <w:proofErr w:type="spellEnd"/>
-            <w:r>
-              <w:t>)</w:t>
+              <w:t>3.2 El sistema muestra un botón para poder eliminar el usuario (pendiente Mockups)</w:t>
             </w:r>
           </w:p>
         </w:tc>
@@ -3673,14 +3665,12 @@
                 <w:b/>
               </w:rPr>
             </w:pPr>
-            <w:proofErr w:type="spellStart"/>
             <w:r>
               <w:rPr>
                 <w:b/>
               </w:rPr>
               <w:t>Postcondición</w:t>
             </w:r>
-            <w:proofErr w:type="spellEnd"/>
           </w:p>
         </w:tc>
         <w:tc>
@@ -3995,7 +3985,6 @@
                 <w:color w:val="000000"/>
               </w:rPr>
             </w:pPr>
-            <w:proofErr w:type="spellStart"/>
             <w:r>
               <w:rPr>
                 <w:b/>
@@ -4003,7 +3992,6 @@
               </w:rPr>
               <w:t>Postcondición</w:t>
             </w:r>
-            <w:proofErr w:type="spellEnd"/>
           </w:p>
         </w:tc>
         <w:tc>
@@ -6077,13 +6065,8 @@
               <w:t>1.1El sistema muestra el menú donde el actor debe llenar los siguientes datos (</w:t>
             </w:r>
             <w:r>
-              <w:t xml:space="preserve">pendiente </w:t>
-            </w:r>
-            <w:proofErr w:type="spellStart"/>
-            <w:r>
-              <w:t>Mockups</w:t>
-            </w:r>
-            <w:proofErr w:type="spellEnd"/>
+              <w:t>pendiente Mockups</w:t>
+            </w:r>
             <w:r>
               <w:rPr>
                 <w:color w:val="000000"/>
@@ -6192,13 +6175,8 @@
               <w:t>2.1 el sistema muestra el menú donde el actor selecciona el producto a modificar (</w:t>
             </w:r>
             <w:r>
-              <w:t xml:space="preserve">pendiente </w:t>
-            </w:r>
-            <w:proofErr w:type="spellStart"/>
-            <w:r>
-              <w:t>Mockups</w:t>
-            </w:r>
-            <w:proofErr w:type="spellEnd"/>
+              <w:t>pendiente Mockups</w:t>
+            </w:r>
             <w:r>
               <w:rPr>
                 <w:color w:val="000000"/>
@@ -6399,13 +6377,8 @@
               <w:t>el sistema muestra el menú donde el actor selecciona el producto a eliminar (</w:t>
             </w:r>
             <w:r>
-              <w:t xml:space="preserve">pendiente </w:t>
-            </w:r>
-            <w:proofErr w:type="spellStart"/>
-            <w:r>
-              <w:t>Mockups</w:t>
-            </w:r>
-            <w:proofErr w:type="spellEnd"/>
+              <w:t>pendiente Mockups</w:t>
+            </w:r>
             <w:r>
               <w:rPr>
                 <w:color w:val="000000"/>
@@ -6475,13 +6448,8 @@
               <w:t>el sistema muestra un mensaje (</w:t>
             </w:r>
             <w:r>
-              <w:t xml:space="preserve">pendiente </w:t>
-            </w:r>
-            <w:proofErr w:type="spellStart"/>
-            <w:r>
-              <w:t>Mockups</w:t>
-            </w:r>
-            <w:proofErr w:type="spellEnd"/>
+              <w:t>pendiente Mockups</w:t>
+            </w:r>
             <w:r>
               <w:rPr>
                 <w:color w:val="000000"/>
@@ -6584,7 +6552,6 @@
                 <w:color w:val="000000"/>
               </w:rPr>
             </w:pPr>
-            <w:proofErr w:type="spellStart"/>
             <w:r>
               <w:rPr>
                 <w:b/>
@@ -6593,7 +6560,6 @@
               <w:lastRenderedPageBreak/>
               <w:t>Postcondición</w:t>
             </w:r>
-            <w:proofErr w:type="spellEnd"/>
           </w:p>
         </w:tc>
         <w:tc>
@@ -8555,13 +8521,8 @@
               <w:t xml:space="preserve"> sistema generará un botón en el menú de equipo el cual le permitirá al actor añadir su producto si aún no está añadido al sistema (</w:t>
             </w:r>
             <w:r>
-              <w:t xml:space="preserve">pendiente </w:t>
-            </w:r>
-            <w:proofErr w:type="spellStart"/>
-            <w:r>
-              <w:t>Mockups</w:t>
-            </w:r>
-            <w:proofErr w:type="spellEnd"/>
+              <w:t>pendiente Mockups</w:t>
+            </w:r>
             <w:r>
               <w:rPr>
                 <w:color w:val="000000"/>
@@ -8659,7 +8620,6 @@
                 <w:color w:val="000000"/>
               </w:rPr>
             </w:pPr>
-            <w:proofErr w:type="spellStart"/>
             <w:r>
               <w:rPr>
                 <w:b/>
@@ -8668,7 +8628,6 @@
               <w:lastRenderedPageBreak/>
               <w:t>Postcondición</w:t>
             </w:r>
-            <w:proofErr w:type="spellEnd"/>
           </w:p>
         </w:tc>
         <w:tc>
@@ -10502,13 +10461,8 @@
               <w:t>1.1El sistema le mostrara un menú en el cual deberá llenar datos de la compra y generar la factura y registro (</w:t>
             </w:r>
             <w:r>
-              <w:t xml:space="preserve">pendiente </w:t>
-            </w:r>
-            <w:proofErr w:type="spellStart"/>
-            <w:r>
-              <w:t>Mockups</w:t>
-            </w:r>
-            <w:proofErr w:type="spellEnd"/>
+              <w:t>pendiente Mockups</w:t>
+            </w:r>
             <w:r>
               <w:rPr>
                 <w:color w:val="000000"/>
@@ -10542,7 +10496,6 @@
                 <w:color w:val="000000"/>
               </w:rPr>
             </w:pPr>
-            <w:proofErr w:type="spellStart"/>
             <w:r>
               <w:rPr>
                 <w:b/>
@@ -10550,7 +10503,6 @@
               </w:rPr>
               <w:t>Postcondición</w:t>
             </w:r>
-            <w:proofErr w:type="spellEnd"/>
           </w:p>
         </w:tc>
         <w:tc>
@@ -12701,13 +12653,8 @@
               <w:t xml:space="preserve">1.1El sistema le mostrar el menú donde se observa la información de puntos y un botón que permitirá acceder a promociones según su acumulado </w:t>
             </w:r>
             <w:r>
-              <w:t xml:space="preserve">(pendiente </w:t>
-            </w:r>
-            <w:proofErr w:type="spellStart"/>
-            <w:r>
-              <w:t>Mockups</w:t>
-            </w:r>
-            <w:proofErr w:type="spellEnd"/>
+              <w:t>(pendiente Mockups</w:t>
+            </w:r>
             <w:r>
               <w:rPr>
                 <w:color w:val="000000"/>
@@ -12741,7 +12688,6 @@
                 <w:color w:val="000000"/>
               </w:rPr>
             </w:pPr>
-            <w:proofErr w:type="spellStart"/>
             <w:r>
               <w:rPr>
                 <w:b/>
@@ -12749,7 +12695,6 @@
               </w:rPr>
               <w:t>Postcondición</w:t>
             </w:r>
-            <w:proofErr w:type="spellEnd"/>
           </w:p>
         </w:tc>
         <w:tc>
@@ -14936,13 +14881,8 @@
               <w:t xml:space="preserve"> </w:t>
             </w:r>
             <w:r>
-              <w:t xml:space="preserve">(pendiente </w:t>
-            </w:r>
-            <w:proofErr w:type="spellStart"/>
-            <w:r>
-              <w:t>Mockups</w:t>
-            </w:r>
-            <w:proofErr w:type="spellEnd"/>
+              <w:t>(pendiente Mockups</w:t>
+            </w:r>
             <w:r>
               <w:rPr>
                 <w:color w:val="000000"/>
@@ -15008,7 +14948,6 @@
                 <w:color w:val="000000"/>
               </w:rPr>
             </w:pPr>
-            <w:proofErr w:type="spellStart"/>
             <w:r>
               <w:rPr>
                 <w:b/>
@@ -15016,7 +14955,6 @@
               </w:rPr>
               <w:t>Postcondición</w:t>
             </w:r>
-            <w:proofErr w:type="spellEnd"/>
           </w:p>
         </w:tc>
         <w:tc>
@@ -15591,22 +15529,8 @@
           <w:szCs w:val="28"/>
         </w:rPr>
       </w:pPr>
-    </w:p>
-    <w:p>
-      <w:pPr>
-        <w:pBdr>
-          <w:top w:val="nil"/>
-          <w:left w:val="nil"/>
-          <w:bottom w:val="nil"/>
-          <w:right w:val="nil"/>
-          <w:between w:val="nil"/>
-        </w:pBdr>
-        <w:spacing w:line="276" w:lineRule="auto"/>
-        <w:rPr>
-          <w:sz w:val="28"/>
-          <w:szCs w:val="28"/>
-        </w:rPr>
-      </w:pPr>
+      <w:bookmarkStart w:id="2" w:name="_GoBack"/>
+      <w:bookmarkEnd w:id="2"/>
     </w:p>
     <w:tbl>
       <w:tblPr>
@@ -15660,6 +15584,7 @@
                 <w:b/>
                 <w:color w:val="000000"/>
               </w:rPr>
+              <w:lastRenderedPageBreak/>
               <w:t># Referencia</w:t>
             </w:r>
           </w:p>
@@ -15894,13 +15819,8 @@
               <w:spacing w:before="1"/>
               <w:ind w:left="73" w:hanging="71"/>
             </w:pPr>
-            <w:proofErr w:type="spellStart"/>
-            <w:r>
-              <w:t>Fabian</w:t>
-            </w:r>
-            <w:proofErr w:type="spellEnd"/>
-            <w:r>
-              <w:t xml:space="preserve"> </w:t>
+            <w:r>
+              <w:t xml:space="preserve">Fabian </w:t>
             </w:r>
             <w:proofErr w:type="spellStart"/>
             <w:r>
@@ -16676,7 +16596,6 @@
                 <w:highlight w:val="yellow"/>
               </w:rPr>
             </w:pPr>
-            <w:proofErr w:type="spellStart"/>
             <w:r>
               <w:rPr>
                 <w:b/>
@@ -16684,7 +16603,6 @@
               </w:rPr>
               <w:t>Postcondición</w:t>
             </w:r>
-            <w:proofErr w:type="spellEnd"/>
           </w:p>
         </w:tc>
         <w:tc>
@@ -17016,8 +16934,8 @@
                 <w:color w:val="000000"/>
               </w:rPr>
             </w:pPr>
-            <w:bookmarkStart w:id="2" w:name="_1fob9te" w:colFirst="0" w:colLast="0"/>
-            <w:bookmarkEnd w:id="2"/>
+            <w:bookmarkStart w:id="3" w:name="_1fob9te" w:colFirst="0" w:colLast="0"/>
+            <w:bookmarkEnd w:id="3"/>
             <w:r>
               <w:rPr>
                 <w:color w:val="000000"/>
@@ -17867,15 +17785,7 @@
               <w:ind w:left="787" w:hanging="360"/>
             </w:pPr>
             <w:r>
-              <w:t xml:space="preserve">1.1 El sistema debe mostrar solicitudes de permisos “formularios diligenciados” (pendiente </w:t>
-            </w:r>
-            <w:proofErr w:type="spellStart"/>
-            <w:r>
-              <w:t>Mockups</w:t>
-            </w:r>
-            <w:proofErr w:type="spellEnd"/>
-            <w:r>
-              <w:t>)</w:t>
+              <w:t>1.1 El sistema debe mostrar solicitudes de permisos “formularios diligenciados” (pendiente Mockups)</w:t>
             </w:r>
           </w:p>
           <w:p>
@@ -17923,14 +17833,12 @@
                 <w:b/>
               </w:rPr>
             </w:pPr>
-            <w:proofErr w:type="spellStart"/>
             <w:r>
               <w:rPr>
                 <w:b/>
               </w:rPr>
               <w:t>Postcondición</w:t>
             </w:r>
-            <w:proofErr w:type="spellEnd"/>
           </w:p>
         </w:tc>
         <w:tc>
@@ -18545,7 +18453,10 @@
               <w:ind w:left="72" w:hanging="71"/>
             </w:pPr>
             <w:r>
-              <w:t>CU0010</w:t>
+              <w:t>CU001</w:t>
+            </w:r>
+            <w:r>
+              <w:t>1</w:t>
             </w:r>
           </w:p>
         </w:tc>
@@ -19260,14 +19171,12 @@
                 <w:b/>
               </w:rPr>
             </w:pPr>
-            <w:proofErr w:type="spellStart"/>
             <w:r>
               <w:rPr>
                 <w:b/>
               </w:rPr>
               <w:t>Postcondición</w:t>
             </w:r>
-            <w:proofErr w:type="spellEnd"/>
           </w:p>
         </w:tc>
         <w:tc>
@@ -19848,7 +19757,10 @@
               <w:ind w:left="72" w:hanging="71"/>
             </w:pPr>
             <w:r>
-              <w:t>CU0011</w:t>
+              <w:t>CU001</w:t>
+            </w:r>
+            <w:r>
+              <w:t>2</w:t>
             </w:r>
           </w:p>
         </w:tc>
@@ -20508,14 +20420,12 @@
                 <w:b/>
               </w:rPr>
             </w:pPr>
-            <w:proofErr w:type="spellStart"/>
             <w:r>
               <w:rPr>
                 <w:b/>
               </w:rPr>
               <w:t>Postcondición</w:t>
             </w:r>
-            <w:proofErr w:type="spellEnd"/>
           </w:p>
         </w:tc>
         <w:tc>
@@ -21001,7 +20911,10 @@
               <w:ind w:left="72" w:hanging="71"/>
             </w:pPr>
             <w:r>
-              <w:t>CU0012</w:t>
+              <w:t>CU001</w:t>
+            </w:r>
+            <w:r>
+              <w:t>3</w:t>
             </w:r>
           </w:p>
         </w:tc>
@@ -21653,7 +21566,6 @@
                 <w:b/>
               </w:rPr>
             </w:pPr>
-            <w:proofErr w:type="spellStart"/>
             <w:r>
               <w:rPr>
                 <w:b/>
@@ -21661,7 +21573,6 @@
               <w:lastRenderedPageBreak/>
               <w:t>Postcondición</w:t>
             </w:r>
-            <w:proofErr w:type="spellEnd"/>
           </w:p>
         </w:tc>
         <w:tc>
@@ -22117,7 +22028,10 @@
               <w:ind w:left="72" w:hanging="71"/>
             </w:pPr>
             <w:r>
-              <w:t>CU0013</w:t>
+              <w:t>CU001</w:t>
+            </w:r>
+            <w:r>
+              <w:t>4</w:t>
             </w:r>
           </w:p>
         </w:tc>
@@ -22250,13 +22164,8 @@
               <w:spacing w:before="1"/>
               <w:ind w:left="72" w:hanging="71"/>
             </w:pPr>
-            <w:proofErr w:type="spellStart"/>
-            <w:r>
-              <w:t>Fabian</w:t>
-            </w:r>
-            <w:proofErr w:type="spellEnd"/>
-            <w:r>
-              <w:t xml:space="preserve"> </w:t>
+            <w:r>
+              <w:t xml:space="preserve">Fabian </w:t>
             </w:r>
             <w:proofErr w:type="spellStart"/>
             <w:r>
@@ -22809,14 +22718,12 @@
                 <w:b/>
               </w:rPr>
             </w:pPr>
-            <w:proofErr w:type="spellStart"/>
             <w:r>
               <w:rPr>
                 <w:b/>
               </w:rPr>
               <w:t>Postcondición</w:t>
             </w:r>
-            <w:proofErr w:type="spellEnd"/>
           </w:p>
         </w:tc>
         <w:tc>
@@ -23206,1247 +23113,6 @@
     </w:p>
     <w:p/>
     <w:p/>
-    <w:p/>
-    <w:p/>
-    <w:p/>
-    <w:p/>
-    <w:p>
-      <w:pPr>
-        <w:spacing w:line="276" w:lineRule="auto"/>
-      </w:pPr>
-    </w:p>
-    <w:tbl>
-      <w:tblPr>
-        <w:tblStyle w:val="af3"/>
-        <w:tblW w:w="8648" w:type="dxa"/>
-        <w:tblInd w:w="126" w:type="dxa"/>
-        <w:tblBorders>
-          <w:top w:val="single" w:sz="4" w:space="0" w:color="000000"/>
-          <w:left w:val="single" w:sz="4" w:space="0" w:color="000000"/>
-          <w:bottom w:val="single" w:sz="4" w:space="0" w:color="000000"/>
-          <w:right w:val="single" w:sz="4" w:space="0" w:color="000000"/>
-          <w:insideH w:val="single" w:sz="4" w:space="0" w:color="000000"/>
-          <w:insideV w:val="single" w:sz="4" w:space="0" w:color="000000"/>
-        </w:tblBorders>
-        <w:tblLayout w:type="fixed"/>
-        <w:tblLook w:val="0000" w:firstRow="0" w:lastRow="0" w:firstColumn="0" w:lastColumn="0" w:noHBand="0" w:noVBand="0"/>
-      </w:tblPr>
-      <w:tblGrid>
-        <w:gridCol w:w="1388"/>
-        <w:gridCol w:w="1282"/>
-        <w:gridCol w:w="1157"/>
-        <w:gridCol w:w="4821"/>
-      </w:tblGrid>
-      <w:tr>
-        <w:trPr>
-          <w:trHeight w:val="60"/>
-        </w:trPr>
-        <w:tc>
-          <w:tcPr>
-            <w:tcW w:w="2670" w:type="dxa"/>
-            <w:gridSpan w:val="2"/>
-          </w:tcPr>
-          <w:p>
-            <w:pPr>
-              <w:ind w:left="71"/>
-              <w:rPr>
-                <w:b/>
-              </w:rPr>
-            </w:pPr>
-            <w:r>
-              <w:rPr>
-                <w:b/>
-              </w:rPr>
-              <w:t># Ref.</w:t>
-            </w:r>
-          </w:p>
-        </w:tc>
-        <w:tc>
-          <w:tcPr>
-            <w:tcW w:w="5978" w:type="dxa"/>
-            <w:gridSpan w:val="2"/>
-          </w:tcPr>
-          <w:p>
-            <w:pPr>
-              <w:ind w:left="72" w:hanging="71"/>
-            </w:pPr>
-            <w:r>
-              <w:t>CU0014</w:t>
-            </w:r>
-          </w:p>
-        </w:tc>
-      </w:tr>
-      <w:tr>
-        <w:trPr>
-          <w:trHeight w:val="240"/>
-        </w:trPr>
-        <w:tc>
-          <w:tcPr>
-            <w:tcW w:w="2670" w:type="dxa"/>
-            <w:gridSpan w:val="2"/>
-          </w:tcPr>
-          <w:p>
-            <w:pPr>
-              <w:ind w:left="71"/>
-              <w:rPr>
-                <w:b/>
-              </w:rPr>
-            </w:pPr>
-            <w:r>
-              <w:rPr>
-                <w:b/>
-              </w:rPr>
-              <w:t>Caso de Uso</w:t>
-            </w:r>
-          </w:p>
-        </w:tc>
-        <w:tc>
-          <w:tcPr>
-            <w:tcW w:w="5978" w:type="dxa"/>
-            <w:gridSpan w:val="2"/>
-          </w:tcPr>
-          <w:p>
-            <w:pPr>
-              <w:rPr>
-                <w:highlight w:val="white"/>
-              </w:rPr>
-            </w:pPr>
-            <w:r>
-              <w:rPr>
-                <w:highlight w:val="white"/>
-              </w:rPr>
-              <w:t>Servicios</w:t>
-            </w:r>
-          </w:p>
-        </w:tc>
-      </w:tr>
-      <w:tr>
-        <w:trPr>
-          <w:trHeight w:val="500"/>
-        </w:trPr>
-        <w:tc>
-          <w:tcPr>
-            <w:tcW w:w="2670" w:type="dxa"/>
-            <w:gridSpan w:val="2"/>
-          </w:tcPr>
-          <w:p>
-            <w:pPr>
-              <w:ind w:left="71"/>
-              <w:rPr>
-                <w:b/>
-              </w:rPr>
-            </w:pPr>
-            <w:r>
-              <w:rPr>
-                <w:b/>
-              </w:rPr>
-              <w:t>Autor</w:t>
-            </w:r>
-          </w:p>
-        </w:tc>
-        <w:tc>
-          <w:tcPr>
-            <w:tcW w:w="5978" w:type="dxa"/>
-            <w:gridSpan w:val="2"/>
-          </w:tcPr>
-          <w:p>
-            <w:pPr>
-              <w:spacing w:before="1"/>
-              <w:ind w:left="72" w:hanging="71"/>
-            </w:pPr>
-            <w:r>
-              <w:t>Javier Reyes Neira</w:t>
-            </w:r>
-          </w:p>
-          <w:p>
-            <w:pPr>
-              <w:spacing w:before="1"/>
-              <w:ind w:left="72" w:hanging="71"/>
-            </w:pPr>
-            <w:r>
-              <w:t xml:space="preserve">Daniel </w:t>
-            </w:r>
-            <w:proofErr w:type="spellStart"/>
-            <w:r>
-              <w:t>Andres</w:t>
-            </w:r>
-            <w:proofErr w:type="spellEnd"/>
-            <w:r>
-              <w:t xml:space="preserve"> Ruiz Cuervo</w:t>
-            </w:r>
-          </w:p>
-          <w:p>
-            <w:pPr>
-              <w:spacing w:before="1"/>
-              <w:ind w:left="72" w:hanging="71"/>
-            </w:pPr>
-            <w:r>
-              <w:t>David Andrés Rincón</w:t>
-            </w:r>
-          </w:p>
-          <w:p>
-            <w:pPr>
-              <w:spacing w:before="1"/>
-              <w:ind w:left="72" w:hanging="71"/>
-            </w:pPr>
-            <w:proofErr w:type="spellStart"/>
-            <w:r>
-              <w:t>Angel</w:t>
-            </w:r>
-            <w:proofErr w:type="spellEnd"/>
-            <w:r>
-              <w:t xml:space="preserve"> Alejandro Duran Pulido</w:t>
-            </w:r>
-          </w:p>
-          <w:p>
-            <w:pPr>
-              <w:spacing w:before="1"/>
-              <w:ind w:left="72" w:hanging="71"/>
-            </w:pPr>
-            <w:proofErr w:type="spellStart"/>
-            <w:r>
-              <w:t>Fabian</w:t>
-            </w:r>
-            <w:proofErr w:type="spellEnd"/>
-            <w:r>
-              <w:t xml:space="preserve"> </w:t>
-            </w:r>
-            <w:proofErr w:type="spellStart"/>
-            <w:r>
-              <w:t>Andres</w:t>
-            </w:r>
-            <w:proofErr w:type="spellEnd"/>
-            <w:r>
-              <w:t xml:space="preserve"> </w:t>
-            </w:r>
-            <w:proofErr w:type="spellStart"/>
-            <w:r>
-              <w:t>Lopez</w:t>
-            </w:r>
-            <w:proofErr w:type="spellEnd"/>
-            <w:r>
-              <w:t xml:space="preserve"> Gil</w:t>
-            </w:r>
-          </w:p>
-        </w:tc>
-      </w:tr>
-      <w:tr>
-        <w:trPr>
-          <w:trHeight w:val="240"/>
-        </w:trPr>
-        <w:tc>
-          <w:tcPr>
-            <w:tcW w:w="2670" w:type="dxa"/>
-            <w:gridSpan w:val="2"/>
-          </w:tcPr>
-          <w:p>
-            <w:pPr>
-              <w:ind w:left="71"/>
-              <w:rPr>
-                <w:b/>
-              </w:rPr>
-            </w:pPr>
-            <w:r>
-              <w:rPr>
-                <w:b/>
-              </w:rPr>
-              <w:t>Fecha</w:t>
-            </w:r>
-          </w:p>
-        </w:tc>
-        <w:tc>
-          <w:tcPr>
-            <w:tcW w:w="5978" w:type="dxa"/>
-            <w:gridSpan w:val="2"/>
-          </w:tcPr>
-          <w:p>
-            <w:pPr>
-              <w:ind w:left="72" w:hanging="71"/>
-            </w:pPr>
-            <w:r>
-              <w:t>8-05-2019</w:t>
-            </w:r>
-          </w:p>
-        </w:tc>
-      </w:tr>
-      <w:tr>
-        <w:trPr>
-          <w:trHeight w:val="240"/>
-        </w:trPr>
-        <w:tc>
-          <w:tcPr>
-            <w:tcW w:w="2670" w:type="dxa"/>
-            <w:gridSpan w:val="2"/>
-          </w:tcPr>
-          <w:p>
-            <w:pPr>
-              <w:ind w:left="71"/>
-              <w:rPr>
-                <w:b/>
-              </w:rPr>
-            </w:pPr>
-            <w:r>
-              <w:rPr>
-                <w:b/>
-              </w:rPr>
-              <w:t>Versión</w:t>
-            </w:r>
-          </w:p>
-        </w:tc>
-        <w:tc>
-          <w:tcPr>
-            <w:tcW w:w="5978" w:type="dxa"/>
-            <w:gridSpan w:val="2"/>
-          </w:tcPr>
-          <w:p>
-            <w:pPr>
-              <w:ind w:left="72" w:hanging="71"/>
-            </w:pPr>
-            <w:r>
-              <w:t>Versión 1</w:t>
-            </w:r>
-          </w:p>
-        </w:tc>
-      </w:tr>
-      <w:tr>
-        <w:trPr>
-          <w:trHeight w:val="360"/>
-        </w:trPr>
-        <w:tc>
-          <w:tcPr>
-            <w:tcW w:w="2670" w:type="dxa"/>
-            <w:gridSpan w:val="2"/>
-          </w:tcPr>
-          <w:p>
-            <w:pPr>
-              <w:ind w:left="71"/>
-              <w:rPr>
-                <w:b/>
-              </w:rPr>
-            </w:pPr>
-            <w:r>
-              <w:rPr>
-                <w:b/>
-              </w:rPr>
-              <w:t>Actor/es</w:t>
-            </w:r>
-          </w:p>
-        </w:tc>
-        <w:tc>
-          <w:tcPr>
-            <w:tcW w:w="5978" w:type="dxa"/>
-            <w:gridSpan w:val="2"/>
-          </w:tcPr>
-          <w:p>
-            <w:r>
-              <w:t>Administrador</w:t>
-            </w:r>
-          </w:p>
-          <w:p>
-            <w:pPr>
-              <w:ind w:left="72" w:hanging="71"/>
-            </w:pPr>
-          </w:p>
-        </w:tc>
-      </w:tr>
-      <w:tr>
-        <w:trPr>
-          <w:trHeight w:val="240"/>
-        </w:trPr>
-        <w:tc>
-          <w:tcPr>
-            <w:tcW w:w="2670" w:type="dxa"/>
-            <w:gridSpan w:val="2"/>
-          </w:tcPr>
-          <w:p>
-            <w:pPr>
-              <w:ind w:left="71"/>
-              <w:rPr>
-                <w:b/>
-              </w:rPr>
-            </w:pPr>
-            <w:r>
-              <w:rPr>
-                <w:b/>
-              </w:rPr>
-              <w:t>Tipo</w:t>
-            </w:r>
-          </w:p>
-        </w:tc>
-        <w:tc>
-          <w:tcPr>
-            <w:tcW w:w="5978" w:type="dxa"/>
-            <w:gridSpan w:val="2"/>
-          </w:tcPr>
-          <w:p>
-            <w:pPr>
-              <w:ind w:left="1"/>
-            </w:pPr>
-            <w:r>
-              <w:t>Secundario</w:t>
-            </w:r>
-          </w:p>
-        </w:tc>
-      </w:tr>
-      <w:tr>
-        <w:trPr>
-          <w:trHeight w:val="500"/>
-        </w:trPr>
-        <w:tc>
-          <w:tcPr>
-            <w:tcW w:w="2670" w:type="dxa"/>
-            <w:gridSpan w:val="2"/>
-          </w:tcPr>
-          <w:p>
-            <w:pPr>
-              <w:ind w:left="71"/>
-              <w:rPr>
-                <w:b/>
-              </w:rPr>
-            </w:pPr>
-            <w:r>
-              <w:rPr>
-                <w:b/>
-              </w:rPr>
-              <w:t>Descripción</w:t>
-            </w:r>
-          </w:p>
-        </w:tc>
-        <w:tc>
-          <w:tcPr>
-            <w:tcW w:w="5978" w:type="dxa"/>
-            <w:gridSpan w:val="2"/>
-          </w:tcPr>
-          <w:p>
-            <w:pPr>
-              <w:spacing w:line="242" w:lineRule="auto"/>
-              <w:ind w:left="72" w:hanging="71"/>
-            </w:pPr>
-            <w:r>
-              <w:t>El sistema deberá permitir visualizar las solicitudes de servicios y productos</w:t>
-            </w:r>
-          </w:p>
-        </w:tc>
-      </w:tr>
-      <w:tr>
-        <w:trPr>
-          <w:trHeight w:val="240"/>
-        </w:trPr>
-        <w:tc>
-          <w:tcPr>
-            <w:tcW w:w="1388" w:type="dxa"/>
-            <w:vMerge w:val="restart"/>
-          </w:tcPr>
-          <w:p>
-            <w:pPr>
-              <w:spacing w:line="242" w:lineRule="auto"/>
-              <w:ind w:left="71" w:right="39"/>
-              <w:rPr>
-                <w:b/>
-              </w:rPr>
-            </w:pPr>
-            <w:r>
-              <w:rPr>
-                <w:b/>
-              </w:rPr>
-              <w:t>Referencias Cruzadas</w:t>
-            </w:r>
-          </w:p>
-        </w:tc>
-        <w:tc>
-          <w:tcPr>
-            <w:tcW w:w="1282" w:type="dxa"/>
-          </w:tcPr>
-          <w:p>
-            <w:pPr>
-              <w:ind w:left="71"/>
-              <w:rPr>
-                <w:b/>
-              </w:rPr>
-            </w:pPr>
-            <w:r>
-              <w:rPr>
-                <w:b/>
-              </w:rPr>
-              <w:t>C.U</w:t>
-            </w:r>
-          </w:p>
-        </w:tc>
-        <w:tc>
-          <w:tcPr>
-            <w:tcW w:w="5978" w:type="dxa"/>
-            <w:gridSpan w:val="2"/>
-          </w:tcPr>
-          <w:p>
-            <w:pPr>
-              <w:ind w:left="72" w:hanging="71"/>
-            </w:pPr>
-            <w:r>
-              <w:t>CU005,CU008</w:t>
-            </w:r>
-          </w:p>
-        </w:tc>
-      </w:tr>
-      <w:tr>
-        <w:trPr>
-          <w:trHeight w:val="240"/>
-        </w:trPr>
-        <w:tc>
-          <w:tcPr>
-            <w:tcW w:w="1388" w:type="dxa"/>
-            <w:vMerge/>
-          </w:tcPr>
-          <w:p>
-            <w:pPr>
-              <w:spacing w:line="276" w:lineRule="auto"/>
-            </w:pPr>
-          </w:p>
-        </w:tc>
-        <w:tc>
-          <w:tcPr>
-            <w:tcW w:w="1282" w:type="dxa"/>
-          </w:tcPr>
-          <w:p>
-            <w:pPr>
-              <w:ind w:left="71"/>
-              <w:rPr>
-                <w:b/>
-              </w:rPr>
-            </w:pPr>
-            <w:r>
-              <w:rPr>
-                <w:b/>
-              </w:rPr>
-              <w:t>R.F</w:t>
-            </w:r>
-          </w:p>
-        </w:tc>
-        <w:tc>
-          <w:tcPr>
-            <w:tcW w:w="5978" w:type="dxa"/>
-            <w:gridSpan w:val="2"/>
-          </w:tcPr>
-          <w:p>
-            <w:pPr>
-              <w:ind w:left="72" w:hanging="71"/>
-            </w:pPr>
-            <w:r>
-              <w:t>RF 06,RF 07</w:t>
-            </w:r>
-          </w:p>
-        </w:tc>
-      </w:tr>
-      <w:tr>
-        <w:trPr>
-          <w:trHeight w:val="500"/>
-        </w:trPr>
-        <w:tc>
-          <w:tcPr>
-            <w:tcW w:w="2670" w:type="dxa"/>
-            <w:gridSpan w:val="2"/>
-          </w:tcPr>
-          <w:p>
-            <w:pPr>
-              <w:ind w:left="71"/>
-              <w:rPr>
-                <w:b/>
-              </w:rPr>
-            </w:pPr>
-            <w:r>
-              <w:rPr>
-                <w:b/>
-              </w:rPr>
-              <w:t>Precondición</w:t>
-            </w:r>
-          </w:p>
-        </w:tc>
-        <w:tc>
-          <w:tcPr>
-            <w:tcW w:w="5978" w:type="dxa"/>
-            <w:gridSpan w:val="2"/>
-          </w:tcPr>
-          <w:p>
-            <w:pPr>
-              <w:spacing w:line="242" w:lineRule="auto"/>
-              <w:ind w:left="432" w:hanging="71"/>
-            </w:pPr>
-            <w:r>
-              <w:t xml:space="preserve">1. Haber ingresado a la plataforma web </w:t>
-            </w:r>
-          </w:p>
-        </w:tc>
-      </w:tr>
-      <w:tr>
-        <w:trPr>
-          <w:trHeight w:val="240"/>
-        </w:trPr>
-        <w:tc>
-          <w:tcPr>
-            <w:tcW w:w="8648" w:type="dxa"/>
-            <w:gridSpan w:val="4"/>
-          </w:tcPr>
-          <w:p>
-            <w:pPr>
-              <w:ind w:left="71"/>
-              <w:rPr>
-                <w:b/>
-              </w:rPr>
-            </w:pPr>
-            <w:r>
-              <w:rPr>
-                <w:b/>
-              </w:rPr>
-              <w:t>Flujo Normal</w:t>
-            </w:r>
-          </w:p>
-        </w:tc>
-      </w:tr>
-      <w:tr>
-        <w:trPr>
-          <w:trHeight w:val="2440"/>
-        </w:trPr>
-        <w:tc>
-          <w:tcPr>
-            <w:tcW w:w="3827" w:type="dxa"/>
-            <w:gridSpan w:val="3"/>
-          </w:tcPr>
-          <w:p>
-            <w:pPr>
-              <w:ind w:left="71"/>
-              <w:rPr>
-                <w:b/>
-              </w:rPr>
-            </w:pPr>
-            <w:r>
-              <w:rPr>
-                <w:b/>
-              </w:rPr>
-              <w:t>ACCIÓN ACTOR/ES</w:t>
-            </w:r>
-          </w:p>
-          <w:p>
-            <w:pPr>
-              <w:spacing w:before="9"/>
-              <w:ind w:left="71" w:right="375"/>
-            </w:pPr>
-            <w:r>
-              <w:t xml:space="preserve">1.-El actor </w:t>
-            </w:r>
-            <w:proofErr w:type="gramStart"/>
-            <w:r>
-              <w:t>debe  de</w:t>
-            </w:r>
-            <w:proofErr w:type="gramEnd"/>
-            <w:r>
-              <w:t xml:space="preserve"> estar en la plataforma</w:t>
-            </w:r>
-          </w:p>
-          <w:p>
-            <w:pPr>
-              <w:ind w:hanging="71"/>
-              <w:rPr>
-                <w:rFonts w:ascii="Times New Roman" w:eastAsia="Times New Roman" w:hAnsi="Times New Roman" w:cs="Times New Roman"/>
-                <w:sz w:val="24"/>
-                <w:szCs w:val="24"/>
-              </w:rPr>
-            </w:pPr>
-            <w:r>
-              <w:rPr>
-                <w:rFonts w:ascii="Times New Roman" w:eastAsia="Times New Roman" w:hAnsi="Times New Roman" w:cs="Times New Roman"/>
-                <w:sz w:val="24"/>
-                <w:szCs w:val="24"/>
-              </w:rPr>
-              <w:t xml:space="preserve">    </w:t>
-            </w:r>
-          </w:p>
-          <w:p>
-            <w:pPr>
-              <w:ind w:hanging="71"/>
-            </w:pPr>
-            <w:r>
-              <w:rPr>
-                <w:rFonts w:ascii="Times New Roman" w:eastAsia="Times New Roman" w:hAnsi="Times New Roman" w:cs="Times New Roman"/>
-                <w:sz w:val="24"/>
-                <w:szCs w:val="24"/>
-              </w:rPr>
-              <w:t xml:space="preserve">    </w:t>
-            </w:r>
-            <w:r>
-              <w:t>-2 El actor consulta las solicitudes que tenga de algún servicio</w:t>
-            </w:r>
-          </w:p>
-          <w:p>
-            <w:pPr>
-              <w:ind w:hanging="71"/>
-            </w:pPr>
-          </w:p>
-          <w:p>
-            <w:pPr>
-              <w:ind w:left="71" w:right="69"/>
-            </w:pPr>
-          </w:p>
-        </w:tc>
-        <w:tc>
-          <w:tcPr>
-            <w:tcW w:w="4821" w:type="dxa"/>
-          </w:tcPr>
-          <w:p>
-            <w:pPr>
-              <w:ind w:left="129" w:hanging="71"/>
-              <w:rPr>
-                <w:b/>
-              </w:rPr>
-            </w:pPr>
-            <w:r>
-              <w:rPr>
-                <w:b/>
-              </w:rPr>
-              <w:t>RESPUESTA DEL SISTEMA.</w:t>
-            </w:r>
-          </w:p>
-          <w:p>
-            <w:pPr>
-              <w:spacing w:before="3"/>
-              <w:ind w:hanging="71"/>
-              <w:rPr>
-                <w:rFonts w:ascii="Times New Roman" w:eastAsia="Times New Roman" w:hAnsi="Times New Roman" w:cs="Times New Roman"/>
-              </w:rPr>
-            </w:pPr>
-          </w:p>
-          <w:p>
-            <w:pPr>
-              <w:ind w:left="787" w:hanging="360"/>
-            </w:pPr>
-            <w:r>
-              <w:t xml:space="preserve">1.1El sistema presenta una interfaz en donde se podrá visualizar la solicitud que </w:t>
-            </w:r>
-          </w:p>
-          <w:p>
-            <w:pPr>
-              <w:ind w:left="787" w:hanging="360"/>
-            </w:pPr>
-            <w:r>
-              <w:t>desea solicitar.</w:t>
-            </w:r>
-          </w:p>
-          <w:p>
-            <w:pPr>
-              <w:spacing w:before="162"/>
-              <w:ind w:left="67" w:hanging="71"/>
-            </w:pPr>
-            <w:r>
-              <w:t>2.1El Sistema permitirá escoger la solicitud que se desea.</w:t>
-            </w:r>
-          </w:p>
-        </w:tc>
-      </w:tr>
-      <w:tr>
-        <w:trPr>
-          <w:trHeight w:val="240"/>
-        </w:trPr>
-        <w:tc>
-          <w:tcPr>
-            <w:tcW w:w="3827" w:type="dxa"/>
-            <w:gridSpan w:val="3"/>
-          </w:tcPr>
-          <w:p>
-            <w:pPr>
-              <w:ind w:left="71"/>
-              <w:rPr>
-                <w:b/>
-              </w:rPr>
-            </w:pPr>
-            <w:proofErr w:type="spellStart"/>
-            <w:r>
-              <w:rPr>
-                <w:b/>
-              </w:rPr>
-              <w:t>Postcondición</w:t>
-            </w:r>
-            <w:proofErr w:type="spellEnd"/>
-          </w:p>
-        </w:tc>
-        <w:tc>
-          <w:tcPr>
-            <w:tcW w:w="4821" w:type="dxa"/>
-          </w:tcPr>
-          <w:p>
-            <w:pPr>
-              <w:ind w:left="67" w:hanging="71"/>
-            </w:pPr>
-            <w:r>
-              <w:t>Estar en la plataforma</w:t>
-            </w:r>
-          </w:p>
-        </w:tc>
-      </w:tr>
-      <w:tr>
-        <w:trPr>
-          <w:trHeight w:val="800"/>
-        </w:trPr>
-        <w:tc>
-          <w:tcPr>
-            <w:tcW w:w="8648" w:type="dxa"/>
-            <w:gridSpan w:val="4"/>
-          </w:tcPr>
-          <w:p>
-            <w:pPr>
-              <w:ind w:left="71"/>
-              <w:rPr>
-                <w:b/>
-              </w:rPr>
-            </w:pPr>
-            <w:r>
-              <w:rPr>
-                <w:b/>
-              </w:rPr>
-              <w:t>Caminos Alternos</w:t>
-            </w:r>
-          </w:p>
-          <w:p>
-            <w:pPr>
-              <w:spacing w:before="7" w:line="274" w:lineRule="auto"/>
-              <w:ind w:left="71" w:right="3914"/>
-              <w:rPr>
-                <w:rFonts w:ascii="Times New Roman" w:eastAsia="Times New Roman" w:hAnsi="Times New Roman" w:cs="Times New Roman"/>
-                <w:sz w:val="24"/>
-                <w:szCs w:val="24"/>
-              </w:rPr>
-            </w:pPr>
-            <w:r>
-              <w:rPr>
-                <w:rFonts w:ascii="Times New Roman" w:eastAsia="Times New Roman" w:hAnsi="Times New Roman" w:cs="Times New Roman"/>
-                <w:sz w:val="24"/>
-                <w:szCs w:val="24"/>
-              </w:rPr>
-              <w:t>S1. El usuario abandona la carga sin terminar</w:t>
-            </w:r>
-          </w:p>
-          <w:p>
-            <w:pPr>
-              <w:spacing w:before="7" w:line="274" w:lineRule="auto"/>
-              <w:ind w:left="71" w:right="3914"/>
-              <w:rPr>
-                <w:rFonts w:ascii="Times New Roman" w:eastAsia="Times New Roman" w:hAnsi="Times New Roman" w:cs="Times New Roman"/>
-                <w:sz w:val="24"/>
-                <w:szCs w:val="24"/>
-              </w:rPr>
-            </w:pPr>
-            <w:r>
-              <w:rPr>
-                <w:rFonts w:ascii="Times New Roman" w:eastAsia="Times New Roman" w:hAnsi="Times New Roman" w:cs="Times New Roman"/>
-                <w:sz w:val="24"/>
-                <w:szCs w:val="24"/>
-              </w:rPr>
-              <w:t>S2. El usuario regresa a menú de inicio</w:t>
-            </w:r>
-          </w:p>
-          <w:p>
-            <w:pPr>
-              <w:spacing w:before="7" w:line="274" w:lineRule="auto"/>
-              <w:ind w:left="71" w:right="3914"/>
-              <w:rPr>
-                <w:rFonts w:ascii="Times New Roman" w:eastAsia="Times New Roman" w:hAnsi="Times New Roman" w:cs="Times New Roman"/>
-                <w:sz w:val="24"/>
-                <w:szCs w:val="24"/>
-              </w:rPr>
-            </w:pPr>
-            <w:r>
-              <w:rPr>
-                <w:rFonts w:ascii="Times New Roman" w:eastAsia="Times New Roman" w:hAnsi="Times New Roman" w:cs="Times New Roman"/>
-                <w:sz w:val="24"/>
-                <w:szCs w:val="24"/>
-              </w:rPr>
-              <w:t>S</w:t>
-            </w:r>
-            <w:proofErr w:type="gramStart"/>
-            <w:r>
-              <w:rPr>
-                <w:rFonts w:ascii="Times New Roman" w:eastAsia="Times New Roman" w:hAnsi="Times New Roman" w:cs="Times New Roman"/>
-                <w:sz w:val="24"/>
-                <w:szCs w:val="24"/>
-              </w:rPr>
-              <w:t>3.El</w:t>
-            </w:r>
-            <w:proofErr w:type="gramEnd"/>
-            <w:r>
-              <w:rPr>
-                <w:rFonts w:ascii="Times New Roman" w:eastAsia="Times New Roman" w:hAnsi="Times New Roman" w:cs="Times New Roman"/>
-                <w:sz w:val="24"/>
-                <w:szCs w:val="24"/>
-              </w:rPr>
-              <w:t xml:space="preserve"> sistema no valida el </w:t>
-            </w:r>
-            <w:proofErr w:type="spellStart"/>
-            <w:r>
-              <w:rPr>
-                <w:rFonts w:ascii="Times New Roman" w:eastAsia="Times New Roman" w:hAnsi="Times New Roman" w:cs="Times New Roman"/>
-                <w:sz w:val="24"/>
-                <w:szCs w:val="24"/>
-              </w:rPr>
-              <w:t>envio</w:t>
-            </w:r>
-            <w:proofErr w:type="spellEnd"/>
-            <w:r>
-              <w:rPr>
-                <w:rFonts w:ascii="Times New Roman" w:eastAsia="Times New Roman" w:hAnsi="Times New Roman" w:cs="Times New Roman"/>
-                <w:sz w:val="24"/>
-                <w:szCs w:val="24"/>
-              </w:rPr>
-              <w:t xml:space="preserve"> del formulario por falta de datos de tipo obligatorio </w:t>
-            </w:r>
-          </w:p>
-          <w:p>
-            <w:pPr>
-              <w:spacing w:before="7" w:line="274" w:lineRule="auto"/>
-              <w:ind w:left="71" w:right="3914"/>
-              <w:rPr>
-                <w:rFonts w:ascii="Times New Roman" w:eastAsia="Times New Roman" w:hAnsi="Times New Roman" w:cs="Times New Roman"/>
-                <w:sz w:val="24"/>
-                <w:szCs w:val="24"/>
-              </w:rPr>
-            </w:pPr>
-          </w:p>
-          <w:p>
-            <w:pPr>
-              <w:spacing w:before="7" w:line="274" w:lineRule="auto"/>
-              <w:ind w:left="71" w:right="3914"/>
-              <w:rPr>
-                <w:rFonts w:ascii="Times New Roman" w:eastAsia="Times New Roman" w:hAnsi="Times New Roman" w:cs="Times New Roman"/>
-                <w:sz w:val="24"/>
-                <w:szCs w:val="24"/>
-              </w:rPr>
-            </w:pPr>
-          </w:p>
-        </w:tc>
-      </w:tr>
-      <w:tr>
-        <w:trPr>
-          <w:trHeight w:val="540"/>
-        </w:trPr>
-        <w:tc>
-          <w:tcPr>
-            <w:tcW w:w="8648" w:type="dxa"/>
-            <w:gridSpan w:val="4"/>
-          </w:tcPr>
-          <w:p>
-            <w:pPr>
-              <w:ind w:left="71"/>
-              <w:rPr>
-                <w:b/>
-              </w:rPr>
-            </w:pPr>
-            <w:r>
-              <w:rPr>
-                <w:b/>
-              </w:rPr>
-              <w:t>Excepciones</w:t>
-            </w:r>
-          </w:p>
-          <w:p>
-            <w:pPr>
-              <w:spacing w:before="1"/>
-              <w:ind w:left="71"/>
-            </w:pPr>
-            <w:r>
-              <w:t>E1.Ninguna</w:t>
-            </w:r>
-          </w:p>
-        </w:tc>
-      </w:tr>
-      <w:tr>
-        <w:trPr>
-          <w:trHeight w:val="240"/>
-        </w:trPr>
-        <w:tc>
-          <w:tcPr>
-            <w:tcW w:w="3827" w:type="dxa"/>
-            <w:gridSpan w:val="3"/>
-          </w:tcPr>
-          <w:p>
-            <w:pPr>
-              <w:ind w:left="71"/>
-              <w:rPr>
-                <w:b/>
-              </w:rPr>
-            </w:pPr>
-            <w:r>
-              <w:rPr>
-                <w:b/>
-              </w:rPr>
-              <w:t>Frecuencia esperada</w:t>
-            </w:r>
-          </w:p>
-        </w:tc>
-        <w:tc>
-          <w:tcPr>
-            <w:tcW w:w="4821" w:type="dxa"/>
-          </w:tcPr>
-          <w:p>
-            <w:pPr>
-              <w:ind w:left="67" w:hanging="71"/>
-            </w:pPr>
-            <w:r>
-              <w:t>10/al mes</w:t>
-            </w:r>
-          </w:p>
-        </w:tc>
-      </w:tr>
-      <w:tr>
-        <w:trPr>
-          <w:trHeight w:val="240"/>
-        </w:trPr>
-        <w:tc>
-          <w:tcPr>
-            <w:tcW w:w="3827" w:type="dxa"/>
-            <w:gridSpan w:val="3"/>
-          </w:tcPr>
-          <w:p>
-            <w:pPr>
-              <w:ind w:left="71"/>
-              <w:rPr>
-                <w:b/>
-              </w:rPr>
-            </w:pPr>
-            <w:r>
-              <w:rPr>
-                <w:b/>
-              </w:rPr>
-              <w:t>Prioridad</w:t>
-            </w:r>
-          </w:p>
-        </w:tc>
-        <w:tc>
-          <w:tcPr>
-            <w:tcW w:w="4821" w:type="dxa"/>
-          </w:tcPr>
-          <w:p>
-            <w:pPr>
-              <w:ind w:left="67" w:hanging="71"/>
-            </w:pPr>
-            <w:r>
-              <w:t>Alta</w:t>
-            </w:r>
-          </w:p>
-        </w:tc>
-      </w:tr>
-      <w:tr>
-        <w:trPr>
-          <w:trHeight w:val="240"/>
-        </w:trPr>
-        <w:tc>
-          <w:tcPr>
-            <w:tcW w:w="3827" w:type="dxa"/>
-            <w:gridSpan w:val="3"/>
-          </w:tcPr>
-          <w:p>
-            <w:pPr>
-              <w:ind w:left="71"/>
-              <w:rPr>
-                <w:b/>
-              </w:rPr>
-            </w:pPr>
-            <w:r>
-              <w:rPr>
-                <w:b/>
-              </w:rPr>
-              <w:t>Comentarios</w:t>
-            </w:r>
-          </w:p>
-        </w:tc>
-        <w:tc>
-          <w:tcPr>
-            <w:tcW w:w="4821" w:type="dxa"/>
-          </w:tcPr>
-          <w:p>
-            <w:pPr>
-              <w:ind w:left="67" w:hanging="71"/>
-            </w:pPr>
-            <w:r>
-              <w:t>Es obligatorio</w:t>
-            </w:r>
-          </w:p>
-        </w:tc>
-      </w:tr>
-      <w:tr>
-        <w:trPr>
-          <w:trHeight w:val="240"/>
-        </w:trPr>
-        <w:tc>
-          <w:tcPr>
-            <w:tcW w:w="3827" w:type="dxa"/>
-            <w:gridSpan w:val="3"/>
-          </w:tcPr>
-          <w:p/>
-        </w:tc>
-        <w:tc>
-          <w:tcPr>
-            <w:tcW w:w="4821" w:type="dxa"/>
-          </w:tcPr>
-          <w:p/>
-        </w:tc>
-      </w:tr>
-    </w:tbl>
-    <w:p/>
-    <w:p/>
-    <w:p/>
-    <w:p/>
-    <w:p/>
-    <w:p/>
-    <w:p/>
-    <w:p>
-      <w:pPr>
-        <w:spacing w:line="276" w:lineRule="auto"/>
-      </w:pPr>
-      <w:r>
-        <w:rPr>
-          <w:noProof/>
-          <w:lang w:val="es-CO" w:eastAsia="es-CO"/>
-        </w:rPr>
-        <w:lastRenderedPageBreak/>
-        <w:drawing>
-          <wp:inline distT="0" distB="0" distL="0" distR="0" wp14:anchorId="168AA71A" wp14:editId="60394053">
-            <wp:extent cx="5848350" cy="4867275"/>
-            <wp:effectExtent l="0" t="0" r="0" b="9525"/>
-            <wp:docPr id="14" name="Imagen 14"/>
-            <wp:cNvGraphicFramePr>
-              <a:graphicFrameLocks xmlns:a="http://schemas.openxmlformats.org/drawingml/2006/main" noChangeAspect="1"/>
-            </wp:cNvGraphicFramePr>
-            <a:graphic xmlns:a="http://schemas.openxmlformats.org/drawingml/2006/main">
-              <a:graphicData uri="http://schemas.openxmlformats.org/drawingml/2006/picture">
-                <pic:pic xmlns:pic="http://schemas.openxmlformats.org/drawingml/2006/picture">
-                  <pic:nvPicPr>
-                    <pic:cNvPr id="1" name="CU005 Contactos.png"/>
-                    <pic:cNvPicPr/>
-                  </pic:nvPicPr>
-                  <pic:blipFill>
-                    <a:blip r:embed="rId16">
-                      <a:extLst>
-                        <a:ext uri="{28A0092B-C50C-407E-A947-70E740481C1C}">
-                          <a14:useLocalDpi xmlns:a14="http://schemas.microsoft.com/office/drawing/2010/main" val="0"/>
-                        </a:ext>
-                      </a:extLst>
-                    </a:blip>
-                    <a:stretch>
-                      <a:fillRect/>
-                    </a:stretch>
-                  </pic:blipFill>
-                  <pic:spPr>
-                    <a:xfrm>
-                      <a:off x="0" y="0"/>
-                      <a:ext cx="5848350" cy="4867275"/>
-                    </a:xfrm>
-                    <a:prstGeom prst="rect">
-                      <a:avLst/>
-                    </a:prstGeom>
-                  </pic:spPr>
-                </pic:pic>
-              </a:graphicData>
-            </a:graphic>
-          </wp:inline>
-        </w:drawing>
-      </w:r>
-    </w:p>
-    <w:p>
-      <w:pPr>
-        <w:spacing w:line="276" w:lineRule="auto"/>
-      </w:pPr>
-    </w:p>
-    <w:p>
-      <w:pPr>
-        <w:spacing w:line="276" w:lineRule="auto"/>
-      </w:pPr>
-    </w:p>
-    <w:p>
-      <w:pPr>
-        <w:spacing w:line="276" w:lineRule="auto"/>
-      </w:pPr>
-    </w:p>
-    <w:p>
-      <w:pPr>
-        <w:spacing w:line="276" w:lineRule="auto"/>
-      </w:pPr>
-    </w:p>
-    <w:p>
-      <w:pPr>
-        <w:spacing w:line="276" w:lineRule="auto"/>
-      </w:pPr>
-    </w:p>
-    <w:p>
-      <w:pPr>
-        <w:spacing w:line="276" w:lineRule="auto"/>
-      </w:pPr>
-    </w:p>
-    <w:p>
-      <w:pPr>
-        <w:spacing w:line="276" w:lineRule="auto"/>
-      </w:pPr>
-    </w:p>
-    <w:p>
-      <w:pPr>
-        <w:spacing w:line="276" w:lineRule="auto"/>
-      </w:pPr>
-    </w:p>
-    <w:p>
-      <w:pPr>
-        <w:spacing w:line="276" w:lineRule="auto"/>
-      </w:pPr>
-    </w:p>
-    <w:p>
-      <w:pPr>
-        <w:spacing w:line="276" w:lineRule="auto"/>
-      </w:pPr>
-    </w:p>
-    <w:p>
-      <w:pPr>
-        <w:spacing w:line="276" w:lineRule="auto"/>
-      </w:pPr>
-    </w:p>
-    <w:p>
-      <w:pPr>
-        <w:spacing w:line="276" w:lineRule="auto"/>
-      </w:pPr>
-    </w:p>
-    <w:p>
-      <w:pPr>
-        <w:spacing w:line="276" w:lineRule="auto"/>
-      </w:pPr>
-    </w:p>
-    <w:p>
-      <w:pPr>
-        <w:spacing w:line="276" w:lineRule="auto"/>
-      </w:pPr>
-    </w:p>
-    <w:p>
-      <w:pPr>
-        <w:spacing w:line="276" w:lineRule="auto"/>
-      </w:pPr>
-    </w:p>
-    <w:p>
-      <w:pPr>
-        <w:spacing w:line="276" w:lineRule="auto"/>
-      </w:pPr>
-    </w:p>
-    <w:p>
-      <w:pPr>
-        <w:spacing w:line="276" w:lineRule="auto"/>
-      </w:pPr>
-    </w:p>
-    <w:p>
-      <w:pPr>
-        <w:spacing w:line="276" w:lineRule="auto"/>
-      </w:pPr>
-    </w:p>
-    <w:p>
-      <w:pPr>
-        <w:spacing w:line="276" w:lineRule="auto"/>
-      </w:pPr>
-    </w:p>
-    <w:p>
-      <w:pPr>
-        <w:spacing w:line="276" w:lineRule="auto"/>
-      </w:pPr>
-    </w:p>
     <w:p>
       <w:pPr>
         <w:spacing w:line="276" w:lineRule="auto"/>
@@ -24650,13 +23316,8 @@
               <w:spacing w:before="1"/>
               <w:ind w:left="72" w:hanging="71"/>
             </w:pPr>
-            <w:proofErr w:type="spellStart"/>
-            <w:r>
-              <w:t>Fabian</w:t>
-            </w:r>
-            <w:proofErr w:type="spellEnd"/>
-            <w:r>
-              <w:t xml:space="preserve"> </w:t>
+            <w:r>
+              <w:t xml:space="preserve">Fabian </w:t>
             </w:r>
             <w:proofErr w:type="spellStart"/>
             <w:r>
@@ -25218,14 +23879,12 @@
                 <w:b/>
               </w:rPr>
             </w:pPr>
-            <w:proofErr w:type="spellStart"/>
             <w:r>
               <w:rPr>
                 <w:b/>
               </w:rPr>
               <w:t>Postcondición</w:t>
             </w:r>
-            <w:proofErr w:type="spellEnd"/>
           </w:p>
         </w:tc>
         <w:tc>
@@ -25832,13 +24491,8 @@
               <w:spacing w:before="1"/>
               <w:ind w:left="72" w:hanging="71"/>
             </w:pPr>
-            <w:proofErr w:type="spellStart"/>
-            <w:r>
-              <w:t>Fabian</w:t>
-            </w:r>
-            <w:proofErr w:type="spellEnd"/>
-            <w:r>
-              <w:t xml:space="preserve"> </w:t>
+            <w:r>
+              <w:t xml:space="preserve">Fabian </w:t>
             </w:r>
             <w:proofErr w:type="spellStart"/>
             <w:r>
@@ -26374,14 +25028,12 @@
                 <w:b/>
               </w:rPr>
             </w:pPr>
-            <w:proofErr w:type="spellStart"/>
             <w:r>
               <w:rPr>
                 <w:b/>
               </w:rPr>
               <w:t>Postcondición</w:t>
             </w:r>
-            <w:proofErr w:type="spellEnd"/>
           </w:p>
         </w:tc>
         <w:tc>
@@ -26851,19 +25503,7 @@
               <w:rPr>
                 <w:highlight w:val="white"/>
               </w:rPr>
-              <w:t xml:space="preserve">solicitudes de </w:t>
-            </w:r>
-            <w:r>
-              <w:rPr>
-                <w:highlight w:val="white"/>
-              </w:rPr>
-              <w:t>pedido</w:t>
-            </w:r>
-            <w:r>
-              <w:rPr>
-                <w:highlight w:val="white"/>
-              </w:rPr>
-              <w:t xml:space="preserve"> </w:t>
+              <w:t xml:space="preserve">solicitudes de pedido </w:t>
             </w:r>
           </w:p>
         </w:tc>
@@ -26950,13 +25590,8 @@
               <w:spacing w:before="1"/>
               <w:ind w:left="72" w:hanging="71"/>
             </w:pPr>
-            <w:proofErr w:type="spellStart"/>
-            <w:r>
-              <w:t>Fabian</w:t>
-            </w:r>
-            <w:proofErr w:type="spellEnd"/>
-            <w:r>
-              <w:t xml:space="preserve"> </w:t>
+            <w:r>
+              <w:t xml:space="preserve">Fabian </w:t>
             </w:r>
             <w:proofErr w:type="spellStart"/>
             <w:r>
@@ -27169,12 +25804,7 @@
             </w:r>
             <w:proofErr w:type="spellStart"/>
             <w:r>
-              <w:t>prooved</w:t>
-            </w:r>
-            <w:bookmarkStart w:id="3" w:name="_GoBack"/>
-            <w:bookmarkEnd w:id="3"/>
-            <w:r>
-              <w:t>or</w:t>
+              <w:t>proovedor</w:t>
             </w:r>
             <w:proofErr w:type="spellEnd"/>
           </w:p>
@@ -27569,13 +26199,8 @@
               <w:spacing w:before="1"/>
               <w:ind w:left="72" w:hanging="71"/>
             </w:pPr>
-            <w:proofErr w:type="spellStart"/>
-            <w:r>
-              <w:t>Fabian</w:t>
-            </w:r>
-            <w:proofErr w:type="spellEnd"/>
-            <w:r>
-              <w:t xml:space="preserve"> </w:t>
+            <w:r>
+              <w:t xml:space="preserve">Fabian </w:t>
             </w:r>
             <w:proofErr w:type="spellStart"/>
             <w:r>
@@ -27779,10 +26404,7 @@
               <w:ind w:left="72" w:hanging="71"/>
             </w:pPr>
             <w:r>
-              <w:t xml:space="preserve">El sistema deberá permitir </w:t>
-            </w:r>
-            <w:r>
-              <w:t>registrar las entregas de los pedidos</w:t>
+              <w:t>El sistema deberá permitir registrar las entregas de los pedidos</w:t>
             </w:r>
           </w:p>
         </w:tc>
@@ -27960,6 +26582,1122 @@
     </w:tbl>
     <w:p/>
     <w:p/>
+    <w:p/>
+    <w:p/>
+    <w:p/>
+    <w:p/>
+    <w:p/>
+    <w:p/>
+    <w:p>
+      <w:pPr>
+        <w:spacing w:line="276" w:lineRule="auto"/>
+      </w:pPr>
+    </w:p>
+    <w:tbl>
+      <w:tblPr>
+        <w:tblStyle w:val="af3"/>
+        <w:tblW w:w="8648" w:type="dxa"/>
+        <w:tblInd w:w="126" w:type="dxa"/>
+        <w:tblBorders>
+          <w:top w:val="single" w:sz="4" w:space="0" w:color="000000"/>
+          <w:left w:val="single" w:sz="4" w:space="0" w:color="000000"/>
+          <w:bottom w:val="single" w:sz="4" w:space="0" w:color="000000"/>
+          <w:right w:val="single" w:sz="4" w:space="0" w:color="000000"/>
+          <w:insideH w:val="single" w:sz="4" w:space="0" w:color="000000"/>
+          <w:insideV w:val="single" w:sz="4" w:space="0" w:color="000000"/>
+        </w:tblBorders>
+        <w:tblLayout w:type="fixed"/>
+        <w:tblLook w:val="0000" w:firstRow="0" w:lastRow="0" w:firstColumn="0" w:lastColumn="0" w:noHBand="0" w:noVBand="0"/>
+      </w:tblPr>
+      <w:tblGrid>
+        <w:gridCol w:w="1388"/>
+        <w:gridCol w:w="1282"/>
+        <w:gridCol w:w="1157"/>
+        <w:gridCol w:w="4821"/>
+      </w:tblGrid>
+      <w:tr>
+        <w:trPr>
+          <w:trHeight w:val="60"/>
+        </w:trPr>
+        <w:tc>
+          <w:tcPr>
+            <w:tcW w:w="2670" w:type="dxa"/>
+            <w:gridSpan w:val="2"/>
+          </w:tcPr>
+          <w:p>
+            <w:pPr>
+              <w:ind w:left="71"/>
+              <w:rPr>
+                <w:b/>
+              </w:rPr>
+            </w:pPr>
+            <w:r>
+              <w:rPr>
+                <w:b/>
+              </w:rPr>
+              <w:t># Ref.</w:t>
+            </w:r>
+          </w:p>
+        </w:tc>
+        <w:tc>
+          <w:tcPr>
+            <w:tcW w:w="5978" w:type="dxa"/>
+            <w:gridSpan w:val="2"/>
+          </w:tcPr>
+          <w:p>
+            <w:pPr>
+              <w:ind w:left="72" w:hanging="71"/>
+            </w:pPr>
+            <w:r>
+              <w:t>CU0019</w:t>
+            </w:r>
+          </w:p>
+        </w:tc>
+      </w:tr>
+      <w:tr>
+        <w:trPr>
+          <w:trHeight w:val="240"/>
+        </w:trPr>
+        <w:tc>
+          <w:tcPr>
+            <w:tcW w:w="2670" w:type="dxa"/>
+            <w:gridSpan w:val="2"/>
+          </w:tcPr>
+          <w:p>
+            <w:pPr>
+              <w:ind w:left="71"/>
+              <w:rPr>
+                <w:b/>
+              </w:rPr>
+            </w:pPr>
+            <w:r>
+              <w:rPr>
+                <w:b/>
+              </w:rPr>
+              <w:t>Caso de Uso</w:t>
+            </w:r>
+          </w:p>
+        </w:tc>
+        <w:tc>
+          <w:tcPr>
+            <w:tcW w:w="5978" w:type="dxa"/>
+            <w:gridSpan w:val="2"/>
+          </w:tcPr>
+          <w:p>
+            <w:pPr>
+              <w:rPr>
+                <w:highlight w:val="white"/>
+              </w:rPr>
+            </w:pPr>
+            <w:r>
+              <w:rPr>
+                <w:highlight w:val="white"/>
+              </w:rPr>
+              <w:t>Servicios</w:t>
+            </w:r>
+          </w:p>
+        </w:tc>
+      </w:tr>
+      <w:tr>
+        <w:trPr>
+          <w:trHeight w:val="500"/>
+        </w:trPr>
+        <w:tc>
+          <w:tcPr>
+            <w:tcW w:w="2670" w:type="dxa"/>
+            <w:gridSpan w:val="2"/>
+          </w:tcPr>
+          <w:p>
+            <w:pPr>
+              <w:ind w:left="71"/>
+              <w:rPr>
+                <w:b/>
+              </w:rPr>
+            </w:pPr>
+            <w:r>
+              <w:rPr>
+                <w:b/>
+              </w:rPr>
+              <w:t>Autor</w:t>
+            </w:r>
+          </w:p>
+        </w:tc>
+        <w:tc>
+          <w:tcPr>
+            <w:tcW w:w="5978" w:type="dxa"/>
+            <w:gridSpan w:val="2"/>
+          </w:tcPr>
+          <w:p>
+            <w:pPr>
+              <w:spacing w:before="1"/>
+              <w:ind w:left="72" w:hanging="71"/>
+            </w:pPr>
+            <w:r>
+              <w:t>Javier Reyes Neira</w:t>
+            </w:r>
+          </w:p>
+          <w:p>
+            <w:pPr>
+              <w:spacing w:before="1"/>
+              <w:ind w:left="72" w:hanging="71"/>
+            </w:pPr>
+            <w:r>
+              <w:t xml:space="preserve">Daniel </w:t>
+            </w:r>
+            <w:proofErr w:type="spellStart"/>
+            <w:r>
+              <w:t>Andres</w:t>
+            </w:r>
+            <w:proofErr w:type="spellEnd"/>
+            <w:r>
+              <w:t xml:space="preserve"> Ruiz Cuervo</w:t>
+            </w:r>
+          </w:p>
+          <w:p>
+            <w:pPr>
+              <w:spacing w:before="1"/>
+              <w:ind w:left="72" w:hanging="71"/>
+            </w:pPr>
+            <w:r>
+              <w:t>David Andrés Rincón</w:t>
+            </w:r>
+          </w:p>
+          <w:p>
+            <w:pPr>
+              <w:spacing w:before="1"/>
+              <w:ind w:left="72" w:hanging="71"/>
+            </w:pPr>
+            <w:proofErr w:type="spellStart"/>
+            <w:r>
+              <w:t>Angel</w:t>
+            </w:r>
+            <w:proofErr w:type="spellEnd"/>
+            <w:r>
+              <w:t xml:space="preserve"> Alejandro Duran Pulido</w:t>
+            </w:r>
+          </w:p>
+          <w:p>
+            <w:pPr>
+              <w:spacing w:before="1"/>
+              <w:ind w:left="72" w:hanging="71"/>
+            </w:pPr>
+            <w:r>
+              <w:t xml:space="preserve">Fabian </w:t>
+            </w:r>
+            <w:proofErr w:type="spellStart"/>
+            <w:r>
+              <w:t>Andres</w:t>
+            </w:r>
+            <w:proofErr w:type="spellEnd"/>
+            <w:r>
+              <w:t xml:space="preserve"> </w:t>
+            </w:r>
+            <w:proofErr w:type="spellStart"/>
+            <w:r>
+              <w:t>Lopez</w:t>
+            </w:r>
+            <w:proofErr w:type="spellEnd"/>
+            <w:r>
+              <w:t xml:space="preserve"> Gil</w:t>
+            </w:r>
+          </w:p>
+        </w:tc>
+      </w:tr>
+      <w:tr>
+        <w:trPr>
+          <w:trHeight w:val="240"/>
+        </w:trPr>
+        <w:tc>
+          <w:tcPr>
+            <w:tcW w:w="2670" w:type="dxa"/>
+            <w:gridSpan w:val="2"/>
+          </w:tcPr>
+          <w:p>
+            <w:pPr>
+              <w:ind w:left="71"/>
+              <w:rPr>
+                <w:b/>
+              </w:rPr>
+            </w:pPr>
+            <w:r>
+              <w:rPr>
+                <w:b/>
+              </w:rPr>
+              <w:t>Fecha</w:t>
+            </w:r>
+          </w:p>
+        </w:tc>
+        <w:tc>
+          <w:tcPr>
+            <w:tcW w:w="5978" w:type="dxa"/>
+            <w:gridSpan w:val="2"/>
+          </w:tcPr>
+          <w:p>
+            <w:pPr>
+              <w:ind w:left="72" w:hanging="71"/>
+            </w:pPr>
+            <w:r>
+              <w:t>8-05-2019</w:t>
+            </w:r>
+          </w:p>
+        </w:tc>
+      </w:tr>
+      <w:tr>
+        <w:trPr>
+          <w:trHeight w:val="240"/>
+        </w:trPr>
+        <w:tc>
+          <w:tcPr>
+            <w:tcW w:w="2670" w:type="dxa"/>
+            <w:gridSpan w:val="2"/>
+          </w:tcPr>
+          <w:p>
+            <w:pPr>
+              <w:ind w:left="71"/>
+              <w:rPr>
+                <w:b/>
+              </w:rPr>
+            </w:pPr>
+            <w:r>
+              <w:rPr>
+                <w:b/>
+              </w:rPr>
+              <w:t>Versión</w:t>
+            </w:r>
+          </w:p>
+        </w:tc>
+        <w:tc>
+          <w:tcPr>
+            <w:tcW w:w="5978" w:type="dxa"/>
+            <w:gridSpan w:val="2"/>
+          </w:tcPr>
+          <w:p>
+            <w:pPr>
+              <w:ind w:left="72" w:hanging="71"/>
+            </w:pPr>
+            <w:r>
+              <w:t>Versión 1</w:t>
+            </w:r>
+          </w:p>
+        </w:tc>
+      </w:tr>
+      <w:tr>
+        <w:trPr>
+          <w:trHeight w:val="360"/>
+        </w:trPr>
+        <w:tc>
+          <w:tcPr>
+            <w:tcW w:w="2670" w:type="dxa"/>
+            <w:gridSpan w:val="2"/>
+          </w:tcPr>
+          <w:p>
+            <w:pPr>
+              <w:ind w:left="71"/>
+              <w:rPr>
+                <w:b/>
+              </w:rPr>
+            </w:pPr>
+            <w:r>
+              <w:rPr>
+                <w:b/>
+              </w:rPr>
+              <w:t>Actor/es</w:t>
+            </w:r>
+          </w:p>
+        </w:tc>
+        <w:tc>
+          <w:tcPr>
+            <w:tcW w:w="5978" w:type="dxa"/>
+            <w:gridSpan w:val="2"/>
+          </w:tcPr>
+          <w:p>
+            <w:r>
+              <w:t>Administrador</w:t>
+            </w:r>
+          </w:p>
+          <w:p>
+            <w:pPr>
+              <w:ind w:left="72" w:hanging="71"/>
+            </w:pPr>
+          </w:p>
+        </w:tc>
+      </w:tr>
+      <w:tr>
+        <w:trPr>
+          <w:trHeight w:val="240"/>
+        </w:trPr>
+        <w:tc>
+          <w:tcPr>
+            <w:tcW w:w="2670" w:type="dxa"/>
+            <w:gridSpan w:val="2"/>
+          </w:tcPr>
+          <w:p>
+            <w:pPr>
+              <w:ind w:left="71"/>
+              <w:rPr>
+                <w:b/>
+              </w:rPr>
+            </w:pPr>
+            <w:r>
+              <w:rPr>
+                <w:b/>
+              </w:rPr>
+              <w:t>Tipo</w:t>
+            </w:r>
+          </w:p>
+        </w:tc>
+        <w:tc>
+          <w:tcPr>
+            <w:tcW w:w="5978" w:type="dxa"/>
+            <w:gridSpan w:val="2"/>
+          </w:tcPr>
+          <w:p>
+            <w:pPr>
+              <w:ind w:left="1"/>
+            </w:pPr>
+            <w:r>
+              <w:t>Secundario</w:t>
+            </w:r>
+          </w:p>
+        </w:tc>
+      </w:tr>
+      <w:tr>
+        <w:trPr>
+          <w:trHeight w:val="500"/>
+        </w:trPr>
+        <w:tc>
+          <w:tcPr>
+            <w:tcW w:w="2670" w:type="dxa"/>
+            <w:gridSpan w:val="2"/>
+          </w:tcPr>
+          <w:p>
+            <w:pPr>
+              <w:ind w:left="71"/>
+              <w:rPr>
+                <w:b/>
+              </w:rPr>
+            </w:pPr>
+            <w:r>
+              <w:rPr>
+                <w:b/>
+              </w:rPr>
+              <w:t>Descripción</w:t>
+            </w:r>
+          </w:p>
+        </w:tc>
+        <w:tc>
+          <w:tcPr>
+            <w:tcW w:w="5978" w:type="dxa"/>
+            <w:gridSpan w:val="2"/>
+          </w:tcPr>
+          <w:p>
+            <w:pPr>
+              <w:spacing w:line="242" w:lineRule="auto"/>
+              <w:ind w:left="72" w:hanging="71"/>
+            </w:pPr>
+            <w:r>
+              <w:t>El sistema deberá permitir visualizar las solicitudes de servicios y productos</w:t>
+            </w:r>
+          </w:p>
+        </w:tc>
+      </w:tr>
+      <w:tr>
+        <w:trPr>
+          <w:trHeight w:val="240"/>
+        </w:trPr>
+        <w:tc>
+          <w:tcPr>
+            <w:tcW w:w="1388" w:type="dxa"/>
+            <w:vMerge w:val="restart"/>
+          </w:tcPr>
+          <w:p>
+            <w:pPr>
+              <w:spacing w:line="242" w:lineRule="auto"/>
+              <w:ind w:left="71" w:right="39"/>
+              <w:rPr>
+                <w:b/>
+              </w:rPr>
+            </w:pPr>
+            <w:r>
+              <w:rPr>
+                <w:b/>
+              </w:rPr>
+              <w:t>Referencias Cruzadas</w:t>
+            </w:r>
+          </w:p>
+        </w:tc>
+        <w:tc>
+          <w:tcPr>
+            <w:tcW w:w="1282" w:type="dxa"/>
+          </w:tcPr>
+          <w:p>
+            <w:pPr>
+              <w:ind w:left="71"/>
+              <w:rPr>
+                <w:b/>
+              </w:rPr>
+            </w:pPr>
+            <w:r>
+              <w:rPr>
+                <w:b/>
+              </w:rPr>
+              <w:t>C.U</w:t>
+            </w:r>
+          </w:p>
+        </w:tc>
+        <w:tc>
+          <w:tcPr>
+            <w:tcW w:w="5978" w:type="dxa"/>
+            <w:gridSpan w:val="2"/>
+          </w:tcPr>
+          <w:p>
+            <w:pPr>
+              <w:ind w:left="72" w:hanging="71"/>
+            </w:pPr>
+            <w:r>
+              <w:t>CU</w:t>
+            </w:r>
+            <w:proofErr w:type="gramStart"/>
+            <w:r>
+              <w:t>005,CU</w:t>
+            </w:r>
+            <w:proofErr w:type="gramEnd"/>
+            <w:r>
+              <w:t>008</w:t>
+            </w:r>
+          </w:p>
+        </w:tc>
+      </w:tr>
+      <w:tr>
+        <w:trPr>
+          <w:trHeight w:val="240"/>
+        </w:trPr>
+        <w:tc>
+          <w:tcPr>
+            <w:tcW w:w="1388" w:type="dxa"/>
+            <w:vMerge/>
+          </w:tcPr>
+          <w:p>
+            <w:pPr>
+              <w:spacing w:line="276" w:lineRule="auto"/>
+            </w:pPr>
+          </w:p>
+        </w:tc>
+        <w:tc>
+          <w:tcPr>
+            <w:tcW w:w="1282" w:type="dxa"/>
+          </w:tcPr>
+          <w:p>
+            <w:pPr>
+              <w:ind w:left="71"/>
+              <w:rPr>
+                <w:b/>
+              </w:rPr>
+            </w:pPr>
+            <w:proofErr w:type="gramStart"/>
+            <w:r>
+              <w:rPr>
+                <w:b/>
+              </w:rPr>
+              <w:t>R.F</w:t>
+            </w:r>
+            <w:proofErr w:type="gramEnd"/>
+          </w:p>
+        </w:tc>
+        <w:tc>
+          <w:tcPr>
+            <w:tcW w:w="5978" w:type="dxa"/>
+            <w:gridSpan w:val="2"/>
+          </w:tcPr>
+          <w:p>
+            <w:pPr>
+              <w:ind w:left="72" w:hanging="71"/>
+            </w:pPr>
+            <w:r>
+              <w:t xml:space="preserve">RF </w:t>
+            </w:r>
+            <w:proofErr w:type="gramStart"/>
+            <w:r>
+              <w:t>06,RF</w:t>
+            </w:r>
+            <w:proofErr w:type="gramEnd"/>
+            <w:r>
+              <w:t xml:space="preserve"> 07</w:t>
+            </w:r>
+          </w:p>
+        </w:tc>
+      </w:tr>
+      <w:tr>
+        <w:trPr>
+          <w:trHeight w:val="500"/>
+        </w:trPr>
+        <w:tc>
+          <w:tcPr>
+            <w:tcW w:w="2670" w:type="dxa"/>
+            <w:gridSpan w:val="2"/>
+          </w:tcPr>
+          <w:p>
+            <w:pPr>
+              <w:ind w:left="71"/>
+              <w:rPr>
+                <w:b/>
+              </w:rPr>
+            </w:pPr>
+            <w:r>
+              <w:rPr>
+                <w:b/>
+              </w:rPr>
+              <w:t>Precondición</w:t>
+            </w:r>
+          </w:p>
+        </w:tc>
+        <w:tc>
+          <w:tcPr>
+            <w:tcW w:w="5978" w:type="dxa"/>
+            <w:gridSpan w:val="2"/>
+          </w:tcPr>
+          <w:p>
+            <w:pPr>
+              <w:spacing w:line="242" w:lineRule="auto"/>
+              <w:ind w:left="432" w:hanging="71"/>
+            </w:pPr>
+            <w:r>
+              <w:t xml:space="preserve">1. Haber ingresado a la plataforma web </w:t>
+            </w:r>
+          </w:p>
+        </w:tc>
+      </w:tr>
+      <w:tr>
+        <w:trPr>
+          <w:trHeight w:val="240"/>
+        </w:trPr>
+        <w:tc>
+          <w:tcPr>
+            <w:tcW w:w="8648" w:type="dxa"/>
+            <w:gridSpan w:val="4"/>
+          </w:tcPr>
+          <w:p>
+            <w:pPr>
+              <w:ind w:left="71"/>
+              <w:rPr>
+                <w:b/>
+              </w:rPr>
+            </w:pPr>
+            <w:r>
+              <w:rPr>
+                <w:b/>
+              </w:rPr>
+              <w:t>Flujo Normal</w:t>
+            </w:r>
+          </w:p>
+        </w:tc>
+      </w:tr>
+      <w:tr>
+        <w:trPr>
+          <w:trHeight w:val="2440"/>
+        </w:trPr>
+        <w:tc>
+          <w:tcPr>
+            <w:tcW w:w="3827" w:type="dxa"/>
+            <w:gridSpan w:val="3"/>
+          </w:tcPr>
+          <w:p>
+            <w:pPr>
+              <w:ind w:left="71"/>
+              <w:rPr>
+                <w:b/>
+              </w:rPr>
+            </w:pPr>
+            <w:r>
+              <w:rPr>
+                <w:b/>
+              </w:rPr>
+              <w:t>ACCIÓN ACTOR/ES</w:t>
+            </w:r>
+          </w:p>
+          <w:p>
+            <w:pPr>
+              <w:spacing w:before="9"/>
+              <w:ind w:left="71" w:right="375"/>
+            </w:pPr>
+            <w:r>
+              <w:t xml:space="preserve">1.-El actor </w:t>
+            </w:r>
+            <w:proofErr w:type="gramStart"/>
+            <w:r>
+              <w:t>debe  de</w:t>
+            </w:r>
+            <w:proofErr w:type="gramEnd"/>
+            <w:r>
+              <w:t xml:space="preserve"> estar en la plataforma</w:t>
+            </w:r>
+          </w:p>
+          <w:p>
+            <w:pPr>
+              <w:ind w:hanging="71"/>
+              <w:rPr>
+                <w:rFonts w:ascii="Times New Roman" w:eastAsia="Times New Roman" w:hAnsi="Times New Roman" w:cs="Times New Roman"/>
+                <w:sz w:val="24"/>
+                <w:szCs w:val="24"/>
+              </w:rPr>
+            </w:pPr>
+            <w:r>
+              <w:rPr>
+                <w:rFonts w:ascii="Times New Roman" w:eastAsia="Times New Roman" w:hAnsi="Times New Roman" w:cs="Times New Roman"/>
+                <w:sz w:val="24"/>
+                <w:szCs w:val="24"/>
+              </w:rPr>
+              <w:t xml:space="preserve">    </w:t>
+            </w:r>
+          </w:p>
+          <w:p>
+            <w:pPr>
+              <w:ind w:hanging="71"/>
+            </w:pPr>
+            <w:r>
+              <w:rPr>
+                <w:rFonts w:ascii="Times New Roman" w:eastAsia="Times New Roman" w:hAnsi="Times New Roman" w:cs="Times New Roman"/>
+                <w:sz w:val="24"/>
+                <w:szCs w:val="24"/>
+              </w:rPr>
+              <w:t xml:space="preserve">    </w:t>
+            </w:r>
+            <w:r>
+              <w:t>-2 El actor consulta las solicitudes que tenga de algún servicio</w:t>
+            </w:r>
+          </w:p>
+          <w:p>
+            <w:pPr>
+              <w:ind w:hanging="71"/>
+            </w:pPr>
+          </w:p>
+          <w:p>
+            <w:pPr>
+              <w:ind w:left="71" w:right="69"/>
+            </w:pPr>
+          </w:p>
+        </w:tc>
+        <w:tc>
+          <w:tcPr>
+            <w:tcW w:w="4821" w:type="dxa"/>
+          </w:tcPr>
+          <w:p>
+            <w:pPr>
+              <w:ind w:left="129" w:hanging="71"/>
+              <w:rPr>
+                <w:b/>
+              </w:rPr>
+            </w:pPr>
+            <w:r>
+              <w:rPr>
+                <w:b/>
+              </w:rPr>
+              <w:t>RESPUESTA DEL SISTEMA.</w:t>
+            </w:r>
+          </w:p>
+          <w:p>
+            <w:pPr>
+              <w:spacing w:before="3"/>
+              <w:ind w:hanging="71"/>
+              <w:rPr>
+                <w:rFonts w:ascii="Times New Roman" w:eastAsia="Times New Roman" w:hAnsi="Times New Roman" w:cs="Times New Roman"/>
+              </w:rPr>
+            </w:pPr>
+          </w:p>
+          <w:p>
+            <w:pPr>
+              <w:ind w:left="787" w:hanging="360"/>
+            </w:pPr>
+            <w:r>
+              <w:t xml:space="preserve">1.1El sistema presenta una interfaz en donde se podrá visualizar la solicitud que </w:t>
+            </w:r>
+          </w:p>
+          <w:p>
+            <w:pPr>
+              <w:ind w:left="787" w:hanging="360"/>
+            </w:pPr>
+            <w:r>
+              <w:t>desea solicitar.</w:t>
+            </w:r>
+          </w:p>
+          <w:p>
+            <w:pPr>
+              <w:spacing w:before="162"/>
+              <w:ind w:left="67" w:hanging="71"/>
+            </w:pPr>
+            <w:r>
+              <w:t>2.1El Sistema permitirá escoger la solicitud que se desea.</w:t>
+            </w:r>
+          </w:p>
+        </w:tc>
+      </w:tr>
+      <w:tr>
+        <w:trPr>
+          <w:trHeight w:val="240"/>
+        </w:trPr>
+        <w:tc>
+          <w:tcPr>
+            <w:tcW w:w="3827" w:type="dxa"/>
+            <w:gridSpan w:val="3"/>
+          </w:tcPr>
+          <w:p>
+            <w:pPr>
+              <w:ind w:left="71"/>
+              <w:rPr>
+                <w:b/>
+              </w:rPr>
+            </w:pPr>
+            <w:r>
+              <w:rPr>
+                <w:b/>
+              </w:rPr>
+              <w:t>Postcondición</w:t>
+            </w:r>
+          </w:p>
+        </w:tc>
+        <w:tc>
+          <w:tcPr>
+            <w:tcW w:w="4821" w:type="dxa"/>
+          </w:tcPr>
+          <w:p>
+            <w:pPr>
+              <w:ind w:left="67" w:hanging="71"/>
+            </w:pPr>
+            <w:r>
+              <w:t>Estar en la plataforma</w:t>
+            </w:r>
+          </w:p>
+        </w:tc>
+      </w:tr>
+      <w:tr>
+        <w:trPr>
+          <w:trHeight w:val="800"/>
+        </w:trPr>
+        <w:tc>
+          <w:tcPr>
+            <w:tcW w:w="8648" w:type="dxa"/>
+            <w:gridSpan w:val="4"/>
+          </w:tcPr>
+          <w:p>
+            <w:pPr>
+              <w:ind w:left="71"/>
+              <w:rPr>
+                <w:b/>
+              </w:rPr>
+            </w:pPr>
+            <w:r>
+              <w:rPr>
+                <w:b/>
+              </w:rPr>
+              <w:t>Caminos Alternos</w:t>
+            </w:r>
+          </w:p>
+          <w:p>
+            <w:pPr>
+              <w:spacing w:before="7" w:line="274" w:lineRule="auto"/>
+              <w:ind w:left="71" w:right="3914"/>
+              <w:rPr>
+                <w:rFonts w:ascii="Times New Roman" w:eastAsia="Times New Roman" w:hAnsi="Times New Roman" w:cs="Times New Roman"/>
+                <w:sz w:val="24"/>
+                <w:szCs w:val="24"/>
+              </w:rPr>
+            </w:pPr>
+            <w:r>
+              <w:rPr>
+                <w:rFonts w:ascii="Times New Roman" w:eastAsia="Times New Roman" w:hAnsi="Times New Roman" w:cs="Times New Roman"/>
+                <w:sz w:val="24"/>
+                <w:szCs w:val="24"/>
+              </w:rPr>
+              <w:t>S1. El usuario abandona la carga sin terminar</w:t>
+            </w:r>
+          </w:p>
+          <w:p>
+            <w:pPr>
+              <w:spacing w:before="7" w:line="274" w:lineRule="auto"/>
+              <w:ind w:left="71" w:right="3914"/>
+              <w:rPr>
+                <w:rFonts w:ascii="Times New Roman" w:eastAsia="Times New Roman" w:hAnsi="Times New Roman" w:cs="Times New Roman"/>
+                <w:sz w:val="24"/>
+                <w:szCs w:val="24"/>
+              </w:rPr>
+            </w:pPr>
+            <w:r>
+              <w:rPr>
+                <w:rFonts w:ascii="Times New Roman" w:eastAsia="Times New Roman" w:hAnsi="Times New Roman" w:cs="Times New Roman"/>
+                <w:sz w:val="24"/>
+                <w:szCs w:val="24"/>
+              </w:rPr>
+              <w:t>S2. El usuario regresa a menú de inicio</w:t>
+            </w:r>
+          </w:p>
+          <w:p>
+            <w:pPr>
+              <w:spacing w:before="7" w:line="274" w:lineRule="auto"/>
+              <w:ind w:left="71" w:right="3914"/>
+              <w:rPr>
+                <w:rFonts w:ascii="Times New Roman" w:eastAsia="Times New Roman" w:hAnsi="Times New Roman" w:cs="Times New Roman"/>
+                <w:sz w:val="24"/>
+                <w:szCs w:val="24"/>
+              </w:rPr>
+            </w:pPr>
+            <w:r>
+              <w:rPr>
+                <w:rFonts w:ascii="Times New Roman" w:eastAsia="Times New Roman" w:hAnsi="Times New Roman" w:cs="Times New Roman"/>
+                <w:sz w:val="24"/>
+                <w:szCs w:val="24"/>
+              </w:rPr>
+              <w:t>S</w:t>
+            </w:r>
+            <w:proofErr w:type="gramStart"/>
+            <w:r>
+              <w:rPr>
+                <w:rFonts w:ascii="Times New Roman" w:eastAsia="Times New Roman" w:hAnsi="Times New Roman" w:cs="Times New Roman"/>
+                <w:sz w:val="24"/>
+                <w:szCs w:val="24"/>
+              </w:rPr>
+              <w:t>3.El</w:t>
+            </w:r>
+            <w:proofErr w:type="gramEnd"/>
+            <w:r>
+              <w:rPr>
+                <w:rFonts w:ascii="Times New Roman" w:eastAsia="Times New Roman" w:hAnsi="Times New Roman" w:cs="Times New Roman"/>
+                <w:sz w:val="24"/>
+                <w:szCs w:val="24"/>
+              </w:rPr>
+              <w:t xml:space="preserve"> sistema no valida el </w:t>
+            </w:r>
+            <w:proofErr w:type="spellStart"/>
+            <w:r>
+              <w:rPr>
+                <w:rFonts w:ascii="Times New Roman" w:eastAsia="Times New Roman" w:hAnsi="Times New Roman" w:cs="Times New Roman"/>
+                <w:sz w:val="24"/>
+                <w:szCs w:val="24"/>
+              </w:rPr>
+              <w:t>envio</w:t>
+            </w:r>
+            <w:proofErr w:type="spellEnd"/>
+            <w:r>
+              <w:rPr>
+                <w:rFonts w:ascii="Times New Roman" w:eastAsia="Times New Roman" w:hAnsi="Times New Roman" w:cs="Times New Roman"/>
+                <w:sz w:val="24"/>
+                <w:szCs w:val="24"/>
+              </w:rPr>
+              <w:t xml:space="preserve"> del formulario por falta de datos de tipo obligatorio </w:t>
+            </w:r>
+          </w:p>
+          <w:p>
+            <w:pPr>
+              <w:spacing w:before="7" w:line="274" w:lineRule="auto"/>
+              <w:ind w:left="71" w:right="3914"/>
+              <w:rPr>
+                <w:rFonts w:ascii="Times New Roman" w:eastAsia="Times New Roman" w:hAnsi="Times New Roman" w:cs="Times New Roman"/>
+                <w:sz w:val="24"/>
+                <w:szCs w:val="24"/>
+              </w:rPr>
+            </w:pPr>
+          </w:p>
+          <w:p>
+            <w:pPr>
+              <w:spacing w:before="7" w:line="274" w:lineRule="auto"/>
+              <w:ind w:left="71" w:right="3914"/>
+              <w:rPr>
+                <w:rFonts w:ascii="Times New Roman" w:eastAsia="Times New Roman" w:hAnsi="Times New Roman" w:cs="Times New Roman"/>
+                <w:sz w:val="24"/>
+                <w:szCs w:val="24"/>
+              </w:rPr>
+            </w:pPr>
+          </w:p>
+        </w:tc>
+      </w:tr>
+      <w:tr>
+        <w:trPr>
+          <w:trHeight w:val="540"/>
+        </w:trPr>
+        <w:tc>
+          <w:tcPr>
+            <w:tcW w:w="8648" w:type="dxa"/>
+            <w:gridSpan w:val="4"/>
+          </w:tcPr>
+          <w:p>
+            <w:pPr>
+              <w:ind w:left="71"/>
+              <w:rPr>
+                <w:b/>
+              </w:rPr>
+            </w:pPr>
+            <w:r>
+              <w:rPr>
+                <w:b/>
+              </w:rPr>
+              <w:t>Excepciones</w:t>
+            </w:r>
+          </w:p>
+          <w:p>
+            <w:pPr>
+              <w:spacing w:before="1"/>
+              <w:ind w:left="71"/>
+            </w:pPr>
+            <w:r>
+              <w:t>E</w:t>
+            </w:r>
+            <w:proofErr w:type="gramStart"/>
+            <w:r>
+              <w:t>1.Ninguna</w:t>
+            </w:r>
+            <w:proofErr w:type="gramEnd"/>
+          </w:p>
+        </w:tc>
+      </w:tr>
+      <w:tr>
+        <w:trPr>
+          <w:trHeight w:val="240"/>
+        </w:trPr>
+        <w:tc>
+          <w:tcPr>
+            <w:tcW w:w="3827" w:type="dxa"/>
+            <w:gridSpan w:val="3"/>
+          </w:tcPr>
+          <w:p>
+            <w:pPr>
+              <w:ind w:left="71"/>
+              <w:rPr>
+                <w:b/>
+              </w:rPr>
+            </w:pPr>
+            <w:r>
+              <w:rPr>
+                <w:b/>
+              </w:rPr>
+              <w:t>Frecuencia esperada</w:t>
+            </w:r>
+          </w:p>
+        </w:tc>
+        <w:tc>
+          <w:tcPr>
+            <w:tcW w:w="4821" w:type="dxa"/>
+          </w:tcPr>
+          <w:p>
+            <w:pPr>
+              <w:ind w:left="67" w:hanging="71"/>
+            </w:pPr>
+            <w:r>
+              <w:t>10/al mes</w:t>
+            </w:r>
+          </w:p>
+        </w:tc>
+      </w:tr>
+      <w:tr>
+        <w:trPr>
+          <w:trHeight w:val="240"/>
+        </w:trPr>
+        <w:tc>
+          <w:tcPr>
+            <w:tcW w:w="3827" w:type="dxa"/>
+            <w:gridSpan w:val="3"/>
+          </w:tcPr>
+          <w:p>
+            <w:pPr>
+              <w:ind w:left="71"/>
+              <w:rPr>
+                <w:b/>
+              </w:rPr>
+            </w:pPr>
+            <w:r>
+              <w:rPr>
+                <w:b/>
+              </w:rPr>
+              <w:t>Prioridad</w:t>
+            </w:r>
+          </w:p>
+        </w:tc>
+        <w:tc>
+          <w:tcPr>
+            <w:tcW w:w="4821" w:type="dxa"/>
+          </w:tcPr>
+          <w:p>
+            <w:pPr>
+              <w:ind w:left="67" w:hanging="71"/>
+            </w:pPr>
+            <w:r>
+              <w:t>Alta</w:t>
+            </w:r>
+          </w:p>
+        </w:tc>
+      </w:tr>
+      <w:tr>
+        <w:trPr>
+          <w:trHeight w:val="240"/>
+        </w:trPr>
+        <w:tc>
+          <w:tcPr>
+            <w:tcW w:w="3827" w:type="dxa"/>
+            <w:gridSpan w:val="3"/>
+          </w:tcPr>
+          <w:p>
+            <w:pPr>
+              <w:ind w:left="71"/>
+              <w:rPr>
+                <w:b/>
+              </w:rPr>
+            </w:pPr>
+            <w:r>
+              <w:rPr>
+                <w:b/>
+              </w:rPr>
+              <w:t>Comentarios</w:t>
+            </w:r>
+          </w:p>
+        </w:tc>
+        <w:tc>
+          <w:tcPr>
+            <w:tcW w:w="4821" w:type="dxa"/>
+          </w:tcPr>
+          <w:p>
+            <w:pPr>
+              <w:ind w:left="67" w:hanging="71"/>
+            </w:pPr>
+            <w:r>
+              <w:t>Es obligatorio</w:t>
+            </w:r>
+          </w:p>
+        </w:tc>
+      </w:tr>
+      <w:tr>
+        <w:trPr>
+          <w:trHeight w:val="240"/>
+        </w:trPr>
+        <w:tc>
+          <w:tcPr>
+            <w:tcW w:w="3827" w:type="dxa"/>
+            <w:gridSpan w:val="3"/>
+          </w:tcPr>
+          <w:p/>
+        </w:tc>
+        <w:tc>
+          <w:tcPr>
+            <w:tcW w:w="4821" w:type="dxa"/>
+          </w:tcPr>
+          <w:p/>
+        </w:tc>
+      </w:tr>
+    </w:tbl>
+    <w:p/>
+    <w:p/>
+    <w:p/>
+    <w:p/>
+    <w:p/>
+    <w:p/>
+    <w:p/>
+    <w:p>
+      <w:pPr>
+        <w:spacing w:line="276" w:lineRule="auto"/>
+      </w:pPr>
+    </w:p>
+    <w:p>
+      <w:pPr>
+        <w:spacing w:line="276" w:lineRule="auto"/>
+      </w:pPr>
+    </w:p>
     <w:p/>
     <w:p/>
     <w:p/>
@@ -27980,7 +27718,7 @@
 </file>
 
 <file path=word/numbering.xml><?xml version="1.0" encoding="utf-8"?>
-<w:numbering xmlns:wpc="http://schemas.microsoft.com/office/word/2010/wordprocessingCanvas" xmlns:cx="http://schemas.microsoft.com/office/drawing/2014/chartex" xmlns:mc="http://schemas.openxmlformats.org/markup-compatibility/2006" xmlns:o="urn:schemas-microsoft-com:office:office" xmlns:r="http://schemas.openxmlformats.org/officeDocument/2006/relationships" xmlns:m="http://schemas.openxmlformats.org/officeDocument/2006/math" xmlns:v="urn:schemas-microsoft-com:vml" xmlns:wp14="http://schemas.microsoft.com/office/word/2010/wordprocessingDrawing" xmlns:wp="http://schemas.openxmlformats.org/drawingml/2006/wordprocessingDrawing" xmlns:w10="urn:schemas-microsoft-com:office:word" xmlns:w="http://schemas.openxmlformats.org/wordprocessingml/2006/main" xmlns:w14="http://schemas.microsoft.com/office/word/2010/wordml" xmlns:w15="http://schemas.microsoft.com/office/word/2012/wordml" xmlns:w16se="http://schemas.microsoft.com/office/word/2015/wordml/symex" xmlns:wpg="http://schemas.microsoft.com/office/word/2010/wordprocessingGroup" xmlns:wpi="http://schemas.microsoft.com/office/word/2010/wordprocessingInk" xmlns:wne="http://schemas.microsoft.com/office/word/2006/wordml" xmlns:wps="http://schemas.microsoft.com/office/word/2010/wordprocessingShape" mc:Ignorable="w14 w15 w16se wp14">
+<w:numbering xmlns:wpc="http://schemas.microsoft.com/office/word/2010/wordprocessingCanvas" xmlns:cx="http://schemas.microsoft.com/office/drawing/2014/chartex" xmlns:cx1="http://schemas.microsoft.com/office/drawing/2015/9/8/chartex" xmlns:cx2="http://schemas.microsoft.com/office/drawing/2015/10/21/chartex" xmlns:cx3="http://schemas.microsoft.com/office/drawing/2016/5/9/chartex" xmlns:cx4="http://schemas.microsoft.com/office/drawing/2016/5/10/chartex" xmlns:cx5="http://schemas.microsoft.com/office/drawing/2016/5/11/chartex" xmlns:cx6="http://schemas.microsoft.com/office/drawing/2016/5/12/chartex" xmlns:cx7="http://schemas.microsoft.com/office/drawing/2016/5/13/chartex" xmlns:cx8="http://schemas.microsoft.com/office/drawing/2016/5/14/chartex" xmlns:mc="http://schemas.openxmlformats.org/markup-compatibility/2006" xmlns:aink="http://schemas.microsoft.com/office/drawing/2016/ink" xmlns:am3d="http://schemas.microsoft.com/office/drawing/2017/model3d" xmlns:o="urn:schemas-microsoft-com:office:office" xmlns:r="http://schemas.openxmlformats.org/officeDocument/2006/relationships" xmlns:m="http://schemas.openxmlformats.org/officeDocument/2006/math" xmlns:v="urn:schemas-microsoft-com:vml" xmlns:wp14="http://schemas.microsoft.com/office/word/2010/wordprocessingDrawing" xmlns:wp="http://schemas.openxmlformats.org/drawingml/2006/wordprocessingDrawing" xmlns:w10="urn:schemas-microsoft-com:office:word" xmlns:w="http://schemas.openxmlformats.org/wordprocessingml/2006/main" xmlns:w14="http://schemas.microsoft.com/office/word/2010/wordml" xmlns:w15="http://schemas.microsoft.com/office/word/2012/wordml" xmlns:w16cid="http://schemas.microsoft.com/office/word/2016/wordml/cid" xmlns:w16se="http://schemas.microsoft.com/office/word/2015/wordml/symex" xmlns:wpg="http://schemas.microsoft.com/office/word/2010/wordprocessingGroup" xmlns:wpi="http://schemas.microsoft.com/office/word/2010/wordprocessingInk" xmlns:wne="http://schemas.microsoft.com/office/word/2006/wordml" xmlns:wps="http://schemas.microsoft.com/office/word/2010/wordprocessingShape" mc:Ignorable="w14 w15 w16se w16cid wp14">
   <w:abstractNum w:abstractNumId="0" w15:restartNumberingAfterBreak="0">
     <w:nsid w:val="222A6B6E"/>
     <w:multiLevelType w:val="multilevel"/>
@@ -28467,7 +28205,7 @@
 </file>
 
 <file path=word/styles.xml><?xml version="1.0" encoding="utf-8"?>
-<w:styles xmlns:mc="http://schemas.openxmlformats.org/markup-compatibility/2006" xmlns:r="http://schemas.openxmlformats.org/officeDocument/2006/relationships" xmlns:w="http://schemas.openxmlformats.org/wordprocessingml/2006/main" xmlns:w14="http://schemas.microsoft.com/office/word/2010/wordml" xmlns:w15="http://schemas.microsoft.com/office/word/2012/wordml" xmlns:w16se="http://schemas.microsoft.com/office/word/2015/wordml/symex" mc:Ignorable="w14 w15 w16se">
+<w:styles xmlns:mc="http://schemas.openxmlformats.org/markup-compatibility/2006" xmlns:r="http://schemas.openxmlformats.org/officeDocument/2006/relationships" xmlns:w="http://schemas.openxmlformats.org/wordprocessingml/2006/main" xmlns:w14="http://schemas.microsoft.com/office/word/2010/wordml" xmlns:w15="http://schemas.microsoft.com/office/word/2012/wordml" xmlns:w16cid="http://schemas.microsoft.com/office/word/2016/wordml/cid" xmlns:w16se="http://schemas.microsoft.com/office/word/2015/wordml/symex" mc:Ignorable="w14 w15 w16se w16cid">
   <w:docDefaults>
     <w:rPrDefault>
       <w:rPr>
@@ -28483,7 +28221,7 @@
       </w:pPr>
     </w:pPrDefault>
   </w:docDefaults>
-  <w:latentStyles w:defLockedState="0" w:defUIPriority="99" w:defSemiHidden="0" w:defUnhideWhenUsed="0" w:defQFormat="0" w:count="371">
+  <w:latentStyles w:defLockedState="0" w:defUIPriority="99" w:defSemiHidden="0" w:defUnhideWhenUsed="0" w:defQFormat="0" w:count="375">
     <w:lsdException w:name="Normal" w:uiPriority="0" w:qFormat="1"/>
     <w:lsdException w:name="heading 1" w:uiPriority="9" w:qFormat="1"/>
     <w:lsdException w:name="heading 2" w:semiHidden="1" w:uiPriority="9" w:unhideWhenUsed="1" w:qFormat="1"/>
@@ -28589,7 +28327,6 @@
     <w:lsdException w:name="HTML Sample" w:semiHidden="1" w:unhideWhenUsed="1"/>
     <w:lsdException w:name="HTML Typewriter" w:semiHidden="1" w:unhideWhenUsed="1"/>
     <w:lsdException w:name="HTML Variable" w:semiHidden="1" w:unhideWhenUsed="1"/>
-    <w:lsdException w:name="Normal Table" w:semiHidden="1" w:unhideWhenUsed="1"/>
     <w:lsdException w:name="annotation subject" w:semiHidden="1" w:unhideWhenUsed="1"/>
     <w:lsdException w:name="No List" w:semiHidden="1" w:unhideWhenUsed="1"/>
     <w:lsdException w:name="Outline List 1" w:semiHidden="1" w:unhideWhenUsed="1"/>
@@ -28633,10 +28370,8 @@
     <w:lsdException w:name="Table Elegant" w:semiHidden="1" w:unhideWhenUsed="1"/>
     <w:lsdException w:name="Table Professional" w:semiHidden="1" w:unhideWhenUsed="1"/>
     <w:lsdException w:name="Table Subtle 1" w:semiHidden="1" w:unhideWhenUsed="1"/>
-    <w:lsdException w:name="Table Subtle 2" w:semiHidden="1" w:unhideWhenUsed="1"/>
     <w:lsdException w:name="Table Web 1" w:semiHidden="1" w:unhideWhenUsed="1"/>
     <w:lsdException w:name="Table Web 2" w:semiHidden="1" w:unhideWhenUsed="1"/>
-    <w:lsdException w:name="Table Web 3" w:semiHidden="1" w:unhideWhenUsed="1"/>
     <w:lsdException w:name="Balloon Text" w:semiHidden="1" w:unhideWhenUsed="1"/>
     <w:lsdException w:name="Table Grid" w:uiPriority="39"/>
     <w:lsdException w:name="Table Theme" w:semiHidden="1" w:unhideWhenUsed="1"/>
@@ -28855,6 +28590,10 @@
     <w:lsdException w:name="List Table 5 Dark Accent 6" w:uiPriority="50"/>
     <w:lsdException w:name="List Table 6 Colorful Accent 6" w:uiPriority="51"/>
     <w:lsdException w:name="List Table 7 Colorful Accent 6" w:uiPriority="52"/>
+    <w:lsdException w:name="Mention" w:semiHidden="1" w:unhideWhenUsed="1"/>
+    <w:lsdException w:name="Smart Hyperlink" w:semiHidden="1" w:unhideWhenUsed="1"/>
+    <w:lsdException w:name="Hashtag" w:semiHidden="1" w:unhideWhenUsed="1"/>
+    <w:lsdException w:name="Unresolved Mention" w:semiHidden="1" w:unhideWhenUsed="1"/>
   </w:latentStyles>
   <w:style w:type="paragraph" w:default="1" w:styleId="Normal">
     <w:name w:val="Normal"/>
@@ -29512,7 +29251,7 @@
 </file>
 
 <file path=customXml/itemProps1.xml><?xml version="1.0" encoding="utf-8"?>
-<ds:datastoreItem xmlns:ds="http://schemas.openxmlformats.org/officeDocument/2006/customXml" ds:itemID="{09FB6391-C997-404B-90D4-A0175F7C3F9B}">
+<ds:datastoreItem xmlns:ds="http://schemas.openxmlformats.org/officeDocument/2006/customXml" ds:itemID="{C3DAD84D-CEAC-4475-B9E8-1C7E732DFC39}">
   <ds:schemaRefs>
     <ds:schemaRef ds:uri="http://schemas.openxmlformats.org/officeDocument/2006/bibliography"/>
   </ds:schemaRefs>

</xml_diff>